<commit_message>
acta da reunião 4/3/2013
</commit_message>
<xml_diff>
--- a/Docs/Agenda/2013_03_04.docx
+++ b/Docs/Agenda/2013_03_04.docx
@@ -1,6 +1,6 @@
 
 <file path=word/document.xml><?xml version="1.0" encoding="utf-8"?>
-<w:document xmlns:ve="http://schemas.openxmlformats.org/markup-compatibility/2006" xmlns:o="urn:schemas-microsoft-com:office:office" xmlns:r="http://schemas.openxmlformats.org/officeDocument/2006/relationships" xmlns:m="http://schemas.openxmlformats.org/officeDocument/2006/math" xmlns:v="urn:schemas-microsoft-com:vml" xmlns:wp="http://schemas.openxmlformats.org/drawingml/2006/wordprocessingDrawing" xmlns:w10="urn:schemas-microsoft-com:office:word" xmlns:w="http://schemas.openxmlformats.org/wordprocessingml/2006/main" xmlns:wne="http://schemas.microsoft.com/office/word/2006/wordml">
+<w:document xmlns:wpc="http://schemas.microsoft.com/office/word/2010/wordprocessingCanvas" xmlns:mc="http://schemas.openxmlformats.org/markup-compatibility/2006" xmlns:o="urn:schemas-microsoft-com:office:office" xmlns:r="http://schemas.openxmlformats.org/officeDocument/2006/relationships" xmlns:m="http://schemas.openxmlformats.org/officeDocument/2006/math" xmlns:v="urn:schemas-microsoft-com:vml" xmlns:wp14="http://schemas.microsoft.com/office/word/2010/wordprocessingDrawing" xmlns:wp="http://schemas.openxmlformats.org/drawingml/2006/wordprocessingDrawing" xmlns:w10="urn:schemas-microsoft-com:office:word" xmlns:w="http://schemas.openxmlformats.org/wordprocessingml/2006/main" xmlns:w14="http://schemas.microsoft.com/office/word/2010/wordml" xmlns:w15="http://schemas.microsoft.com/office/word/2012/wordml" xmlns:wpg="http://schemas.microsoft.com/office/word/2010/wordprocessingGroup" xmlns:wpi="http://schemas.microsoft.com/office/word/2010/wordprocessingInk" xmlns:wne="http://schemas.microsoft.com/office/word/2006/wordml" xmlns:wps="http://schemas.microsoft.com/office/word/2010/wordprocessingShape" mc:Ignorable="w14 w15 wp14">
   <w:background w:color="FFFFFF"/>
   <w:body>
     <w:p>
@@ -253,8 +253,6 @@
         </w:rPr>
         <w:t>JG</w:t>
       </w:r>
-      <w:bookmarkStart w:id="0" w:name="_GoBack"/>
-      <w:bookmarkEnd w:id="0"/>
     </w:p>
     <w:p>
       <w:pPr>
@@ -471,13 +469,6 @@
           <w:lang w:val="en-GB"/>
         </w:rPr>
       </w:pPr>
-    </w:p>
-    <w:p>
-      <w:pPr>
-        <w:rPr>
-          <w:lang w:val="en-GB"/>
-        </w:rPr>
-      </w:pPr>
       <w:r>
         <w:rPr>
           <w:b/>
@@ -502,75 +493,112 @@
         <w:rPr>
           <w:lang w:val="en-GB"/>
         </w:rPr>
-        <w:t>. Project preparation</w:t>
-      </w:r>
-    </w:p>
-    <w:p>
-      <w:pPr>
+        <w:t xml:space="preserve">. </w:t>
+      </w:r>
+      <w:r>
+        <w:rPr>
+          <w:lang w:val="en-GB"/>
+        </w:rPr>
+        <w:t>Dashboard presentation;</w:t>
+      </w:r>
+    </w:p>
+    <w:p>
+      <w:pPr>
+        <w:pStyle w:val="PargrafodaLista"/>
         <w:numPr>
           <w:ilvl w:val="0"/>
-          <w:numId w:val="5"/>
+          <w:numId w:val="9"/>
         </w:numPr>
-        <w:ind w:hanging="359"/>
-        <w:rPr>
-          <w:lang w:val="en-GB"/>
-        </w:rPr>
-      </w:pPr>
-      <w:r>
-        <w:rPr>
-          <w:lang w:val="en-GB"/>
-        </w:rPr>
-        <w:t>…</w:t>
-      </w:r>
-    </w:p>
-    <w:p>
-      <w:pPr>
-        <w:rPr>
-          <w:lang w:val="en-GB"/>
-        </w:rPr>
-      </w:pPr>
-      <w:r>
-        <w:rPr>
-          <w:lang w:val="en-GB"/>
-        </w:rPr>
-        <w:t>2</w:t>
-      </w:r>
-      <w:r>
-        <w:rPr>
-          <w:lang w:val="en-GB"/>
-        </w:rPr>
-        <w:t>. Processes list</w:t>
-      </w:r>
-    </w:p>
-    <w:p>
-      <w:pPr>
+        <w:rPr>
+          <w:lang w:val="en-GB"/>
+        </w:rPr>
+      </w:pPr>
+      <w:r>
+        <w:rPr>
+          <w:lang w:val="en-GB"/>
+        </w:rPr>
+        <w:t xml:space="preserve">Analysis and discussion; </w:t>
+      </w:r>
+    </w:p>
+    <w:p>
+      <w:pPr>
+        <w:pStyle w:val="PargrafodaLista"/>
         <w:numPr>
           <w:ilvl w:val="0"/>
-          <w:numId w:val="4"/>
+          <w:numId w:val="9"/>
         </w:numPr>
-        <w:ind w:hanging="359"/>
-        <w:rPr>
-          <w:lang w:val="en-GB"/>
-        </w:rPr>
-      </w:pPr>
-      <w:r>
-        <w:rPr>
-          <w:lang w:val="en-GB"/>
-        </w:rPr>
-        <w:t>…</w:t>
-      </w:r>
-    </w:p>
-    <w:p>
-      <w:pPr>
-        <w:rPr>
-          <w:lang w:val="en-GB"/>
-        </w:rPr>
-      </w:pPr>
-      <w:r>
-        <w:rPr>
-          <w:lang w:val="en-GB"/>
-        </w:rPr>
-        <w:t>3</w:t>
+        <w:rPr>
+          <w:lang w:val="en-GB"/>
+        </w:rPr>
+      </w:pPr>
+      <w:r>
+        <w:rPr>
+          <w:lang w:val="en-GB"/>
+        </w:rPr>
+        <w:t>Recommendations on improvements:</w:t>
+      </w:r>
+    </w:p>
+    <w:p>
+      <w:pPr>
+        <w:pStyle w:val="PargrafodaLista"/>
+        <w:numPr>
+          <w:ilvl w:val="1"/>
+          <w:numId w:val="9"/>
+        </w:numPr>
+        <w:rPr>
+          <w:lang w:val="en-GB"/>
+        </w:rPr>
+      </w:pPr>
+      <w:r>
+        <w:rPr>
+          <w:lang w:val="en-GB"/>
+        </w:rPr>
+        <w:t xml:space="preserve">Delete </w:t>
+      </w:r>
+      <w:proofErr w:type="spellStart"/>
+      <w:r>
+        <w:rPr>
+          <w:lang w:val="en-GB"/>
+        </w:rPr>
+        <w:t>Burndown</w:t>
+      </w:r>
+      <w:proofErr w:type="spellEnd"/>
+      <w:r>
+        <w:rPr>
+          <w:lang w:val="en-GB"/>
+        </w:rPr>
+        <w:t xml:space="preserve"> Chart;</w:t>
+      </w:r>
+    </w:p>
+    <w:p>
+      <w:pPr>
+        <w:pStyle w:val="PargrafodaLista"/>
+        <w:numPr>
+          <w:ilvl w:val="1"/>
+          <w:numId w:val="9"/>
+        </w:numPr>
+        <w:rPr>
+          <w:lang w:val="en-GB"/>
+        </w:rPr>
+      </w:pPr>
+      <w:r>
+        <w:rPr>
+          <w:lang w:val="en-GB"/>
+        </w:rPr>
+        <w:t>Add links with contacts, documents and repository;</w:t>
+      </w:r>
+    </w:p>
+    <w:p>
+      <w:pPr>
+        <w:rPr>
+          <w:lang w:val="en-GB"/>
+        </w:rPr>
+      </w:pPr>
+      <w:r>
+        <w:rPr>
+          <w:lang w:val="en-GB"/>
+        </w:rPr>
+        <w:t>2</w:t>
       </w:r>
       <w:r>
         <w:rPr>
@@ -582,62 +610,285 @@
         <w:rPr>
           <w:lang w:val="en-GB"/>
         </w:rPr>
-        <w:t>Vision and Scope</w:t>
-      </w:r>
-    </w:p>
-    <w:p>
-      <w:pPr>
+        <w:t>Weekly Report presentation;</w:t>
+      </w:r>
+    </w:p>
+    <w:p>
+      <w:pPr>
+        <w:rPr>
+          <w:lang w:val="en-GB"/>
+        </w:rPr>
+      </w:pPr>
+      <w:r>
+        <w:rPr>
+          <w:lang w:val="en-GB"/>
+        </w:rPr>
+        <w:t>3. Review Processes Lists and estimations;</w:t>
+      </w:r>
+    </w:p>
+    <w:p>
+      <w:pPr>
+        <w:pStyle w:val="PargrafodaLista"/>
         <w:numPr>
           <w:ilvl w:val="0"/>
-          <w:numId w:val="1"/>
+          <w:numId w:val="8"/>
         </w:numPr>
-        <w:ind w:hanging="359"/>
-        <w:rPr>
-          <w:lang w:val="en-GB"/>
-        </w:rPr>
-      </w:pPr>
-      <w:r>
-        <w:rPr>
-          <w:lang w:val="en-GB"/>
-        </w:rPr>
-        <w:t>…</w:t>
-      </w:r>
-    </w:p>
-    <w:p>
-      <w:pPr>
-        <w:rPr>
-          <w:lang w:val="en-GB"/>
-        </w:rPr>
-      </w:pPr>
-      <w:r>
-        <w:rPr>
-          <w:lang w:val="en-GB"/>
-        </w:rPr>
-        <w:t>4</w:t>
-      </w:r>
-      <w:r>
-        <w:rPr>
-          <w:lang w:val="en-GB"/>
-        </w:rPr>
-        <w:t>. Logs and time tracking</w:t>
-      </w:r>
-    </w:p>
-    <w:p>
-      <w:pPr>
+        <w:rPr>
+          <w:lang w:val="en-GB"/>
+        </w:rPr>
+      </w:pPr>
+      <w:r>
+        <w:rPr>
+          <w:lang w:val="en-GB"/>
+        </w:rPr>
+        <w:t>Analysis: Project Planning P</w:t>
+      </w:r>
+      <w:bookmarkStart w:id="0" w:name="_GoBack"/>
+      <w:bookmarkEnd w:id="0"/>
+      <w:r>
+        <w:rPr>
+          <w:lang w:val="en-GB"/>
+        </w:rPr>
+        <w:t>rocess and Software Development Process;</w:t>
+      </w:r>
+    </w:p>
+    <w:p>
+      <w:pPr>
+        <w:pStyle w:val="PargrafodaLista"/>
         <w:numPr>
           <w:ilvl w:val="0"/>
-          <w:numId w:val="7"/>
+          <w:numId w:val="8"/>
         </w:numPr>
-        <w:ind w:hanging="359"/>
-        <w:rPr>
-          <w:lang w:val="en-GB"/>
-        </w:rPr>
-      </w:pPr>
-      <w:r>
-        <w:rPr>
-          <w:lang w:val="en-GB"/>
-        </w:rPr>
-        <w:t>…</w:t>
+        <w:rPr>
+          <w:lang w:val="en-GB"/>
+        </w:rPr>
+      </w:pPr>
+      <w:r>
+        <w:rPr>
+          <w:lang w:val="en-GB"/>
+        </w:rPr>
+        <w:t xml:space="preserve">Analysis estimates: too much time in the processes (effort); </w:t>
+      </w:r>
+    </w:p>
+    <w:p>
+      <w:pPr>
+        <w:pStyle w:val="PargrafodaLista"/>
+        <w:numPr>
+          <w:ilvl w:val="0"/>
+          <w:numId w:val="8"/>
+        </w:numPr>
+        <w:rPr>
+          <w:lang w:val="en-GB"/>
+        </w:rPr>
+      </w:pPr>
+      <w:r>
+        <w:rPr>
+          <w:lang w:val="en-GB"/>
+        </w:rPr>
+        <w:t>D</w:t>
+      </w:r>
+      <w:r>
+        <w:rPr>
+          <w:lang w:val="en-GB"/>
+        </w:rPr>
+        <w:t>iscussion of alternatives for reducing the effort</w:t>
+      </w:r>
+      <w:r>
+        <w:rPr>
+          <w:lang w:val="en-GB"/>
+        </w:rPr>
+        <w:t>;</w:t>
+      </w:r>
+    </w:p>
+    <w:p>
+      <w:pPr>
+        <w:pStyle w:val="PargrafodaLista"/>
+        <w:numPr>
+          <w:ilvl w:val="0"/>
+          <w:numId w:val="8"/>
+        </w:numPr>
+        <w:rPr>
+          <w:lang w:val="en-GB"/>
+        </w:rPr>
+      </w:pPr>
+      <w:r>
+        <w:rPr>
+          <w:lang w:val="en-GB"/>
+        </w:rPr>
+        <w:t>Keep the software development process (life cycle);</w:t>
+      </w:r>
+    </w:p>
+    <w:p>
+      <w:pPr>
+        <w:pStyle w:val="PargrafodaLista"/>
+        <w:numPr>
+          <w:ilvl w:val="0"/>
+          <w:numId w:val="8"/>
+        </w:numPr>
+        <w:rPr>
+          <w:lang w:val="en-GB"/>
+        </w:rPr>
+      </w:pPr>
+      <w:r>
+        <w:rPr>
+          <w:lang w:val="en-GB"/>
+        </w:rPr>
+        <w:t xml:space="preserve">Possibility to dispose the Requirement analysis process and include it in the software development process;  </w:t>
+      </w:r>
+    </w:p>
+    <w:p>
+      <w:pPr>
+        <w:rPr>
+          <w:lang w:val="en-GB"/>
+        </w:rPr>
+      </w:pPr>
+      <w:r>
+        <w:rPr>
+          <w:lang w:val="en-GB"/>
+        </w:rPr>
+        <w:t>4</w:t>
+      </w:r>
+      <w:r>
+        <w:rPr>
+          <w:lang w:val="en-GB"/>
+        </w:rPr>
+        <w:t xml:space="preserve">. </w:t>
+      </w:r>
+      <w:r>
+        <w:rPr>
+          <w:lang w:val="en-GB"/>
+        </w:rPr>
+        <w:t>Vision and Scope</w:t>
+      </w:r>
+    </w:p>
+    <w:p>
+      <w:pPr>
+        <w:pStyle w:val="PargrafodaLista"/>
+        <w:numPr>
+          <w:ilvl w:val="0"/>
+          <w:numId w:val="8"/>
+        </w:numPr>
+        <w:rPr>
+          <w:lang w:val="en-GB"/>
+        </w:rPr>
+      </w:pPr>
+      <w:r>
+        <w:rPr>
+          <w:lang w:val="en-GB"/>
+        </w:rPr>
+        <w:t>Vision and Scope presentation;</w:t>
+      </w:r>
+    </w:p>
+    <w:p>
+      <w:pPr>
+        <w:pStyle w:val="PargrafodaLista"/>
+        <w:numPr>
+          <w:ilvl w:val="0"/>
+          <w:numId w:val="8"/>
+        </w:numPr>
+        <w:rPr>
+          <w:lang w:val="en-GB"/>
+        </w:rPr>
+      </w:pPr>
+      <w:r>
+        <w:rPr>
+          <w:lang w:val="en-GB"/>
+        </w:rPr>
+        <w:t>Discussion of important aspects of the project (technology and platforms);</w:t>
+      </w:r>
+    </w:p>
+    <w:p>
+      <w:pPr>
+        <w:pStyle w:val="PargrafodaLista"/>
+        <w:numPr>
+          <w:ilvl w:val="0"/>
+          <w:numId w:val="8"/>
+        </w:numPr>
+        <w:rPr>
+          <w:lang w:val="en-GB"/>
+        </w:rPr>
+      </w:pPr>
+      <w:r>
+        <w:rPr>
+          <w:lang w:val="en-GB"/>
+        </w:rPr>
+        <w:t>Suggestion of a colleague about a new idea for the project (Poker Planning)</w:t>
+      </w:r>
+      <w:r>
+        <w:rPr>
+          <w:lang w:val="en-GB"/>
+        </w:rPr>
+        <w:t>;</w:t>
+      </w:r>
+    </w:p>
+    <w:p>
+      <w:pPr>
+        <w:rPr>
+          <w:lang w:val="en-GB"/>
+        </w:rPr>
+      </w:pPr>
+      <w:r>
+        <w:rPr>
+          <w:lang w:val="en-GB"/>
+        </w:rPr>
+        <w:t>5</w:t>
+      </w:r>
+      <w:r>
+        <w:rPr>
+          <w:lang w:val="en-GB"/>
+        </w:rPr>
+        <w:t xml:space="preserve">. </w:t>
+      </w:r>
+      <w:r>
+        <w:rPr>
+          <w:lang w:val="en-GB"/>
+        </w:rPr>
+        <w:t>Review Documents Management Process;</w:t>
+      </w:r>
+    </w:p>
+    <w:p>
+      <w:pPr>
+        <w:rPr>
+          <w:lang w:val="en-GB"/>
+        </w:rPr>
+      </w:pPr>
+      <w:r>
+        <w:rPr>
+          <w:lang w:val="en-GB"/>
+        </w:rPr>
+        <w:t>6. Explanation of how we divide tasks;</w:t>
+      </w:r>
+    </w:p>
+    <w:p>
+      <w:pPr>
+        <w:rPr>
+          <w:lang w:val="en-GB"/>
+        </w:rPr>
+      </w:pPr>
+      <w:r>
+        <w:rPr>
+          <w:lang w:val="en-GB"/>
+        </w:rPr>
+        <w:t>7. Analysis Individual tasks and commitments to the project:</w:t>
+      </w:r>
+    </w:p>
+    <w:p>
+      <w:pPr>
+        <w:pStyle w:val="PargrafodaLista"/>
+        <w:numPr>
+          <w:ilvl w:val="0"/>
+          <w:numId w:val="10"/>
+        </w:numPr>
+        <w:rPr>
+          <w:lang w:val="en-GB"/>
+        </w:rPr>
+      </w:pPr>
+      <w:r>
+        <w:rPr>
+          <w:lang w:val="en-GB"/>
+        </w:rPr>
+        <w:lastRenderedPageBreak/>
+        <w:t xml:space="preserve">Individual intervention; </w:t>
       </w:r>
     </w:p>
     <w:p>
@@ -680,11 +931,91 @@
     </w:p>
     <w:p>
       <w:pPr>
-        <w:ind w:left="720"/>
-        <w:rPr>
-          <w:lang w:val="en-GB"/>
-        </w:rPr>
-      </w:pPr>
+        <w:rPr>
+          <w:lang w:val="en-GB"/>
+        </w:rPr>
+      </w:pPr>
+      <w:r>
+        <w:rPr>
+          <w:lang w:val="en-GB"/>
+        </w:rPr>
+        <w:tab/>
+        <w:t>AI1 – Define Project Planning Process;</w:t>
+      </w:r>
+    </w:p>
+    <w:p>
+      <w:pPr>
+        <w:rPr>
+          <w:lang w:val="en-GB"/>
+        </w:rPr>
+      </w:pPr>
+      <w:r>
+        <w:rPr>
+          <w:lang w:val="en-GB"/>
+        </w:rPr>
+        <w:tab/>
+        <w:t>AI2 – Redefine and Review the document Vision and Scope;</w:t>
+      </w:r>
+    </w:p>
+    <w:p>
+      <w:pPr>
+        <w:rPr>
+          <w:lang w:val="en-GB"/>
+        </w:rPr>
+      </w:pPr>
+      <w:r>
+        <w:rPr>
+          <w:lang w:val="en-GB"/>
+        </w:rPr>
+        <w:tab/>
+        <w:t xml:space="preserve">AI3 – Review and </w:t>
+      </w:r>
+      <w:r>
+        <w:rPr>
+          <w:lang w:val="en-GB"/>
+        </w:rPr>
+        <w:t>approve</w:t>
+      </w:r>
+      <w:r>
+        <w:rPr>
+          <w:lang w:val="en-GB"/>
+        </w:rPr>
+        <w:t xml:space="preserve"> the documents </w:t>
+      </w:r>
+      <w:r>
+        <w:rPr>
+          <w:lang w:val="en-GB"/>
+        </w:rPr>
+        <w:t>management process;</w:t>
+      </w:r>
+    </w:p>
+    <w:p>
+      <w:pPr>
+        <w:rPr>
+          <w:lang w:val="en-GB"/>
+        </w:rPr>
+      </w:pPr>
+      <w:r>
+        <w:rPr>
+          <w:lang w:val="en-GB"/>
+        </w:rPr>
+        <w:tab/>
+        <w:t>AI4 – Redefine processes list and estimations;</w:t>
+      </w:r>
+    </w:p>
+    <w:p>
+      <w:pPr>
+        <w:rPr>
+          <w:lang w:val="en-GB"/>
+        </w:rPr>
+      </w:pPr>
+      <w:r>
+        <w:rPr>
+          <w:lang w:val="en-GB"/>
+        </w:rPr>
+        <w:tab/>
+        <w:t xml:space="preserve">AI5 – Reorganize dashboard; </w:t>
+      </w:r>
     </w:p>
     <w:p>
       <w:pPr>
@@ -820,7 +1151,7 @@
 </file>
 
 <file path=word/endnotes.xml><?xml version="1.0" encoding="utf-8"?>
-<w:endnotes xmlns:ve="http://schemas.openxmlformats.org/markup-compatibility/2006" xmlns:o="urn:schemas-microsoft-com:office:office" xmlns:r="http://schemas.openxmlformats.org/officeDocument/2006/relationships" xmlns:m="http://schemas.openxmlformats.org/officeDocument/2006/math" xmlns:v="urn:schemas-microsoft-com:vml" xmlns:wp="http://schemas.openxmlformats.org/drawingml/2006/wordprocessingDrawing" xmlns:w10="urn:schemas-microsoft-com:office:word" xmlns:w="http://schemas.openxmlformats.org/wordprocessingml/2006/main" xmlns:wne="http://schemas.microsoft.com/office/word/2006/wordml">
+<w:endnotes xmlns:wpc="http://schemas.microsoft.com/office/word/2010/wordprocessingCanvas" xmlns:mc="http://schemas.openxmlformats.org/markup-compatibility/2006" xmlns:o="urn:schemas-microsoft-com:office:office" xmlns:r="http://schemas.openxmlformats.org/officeDocument/2006/relationships" xmlns:m="http://schemas.openxmlformats.org/officeDocument/2006/math" xmlns:v="urn:schemas-microsoft-com:vml" xmlns:wp14="http://schemas.microsoft.com/office/word/2010/wordprocessingDrawing" xmlns:wp="http://schemas.openxmlformats.org/drawingml/2006/wordprocessingDrawing" xmlns:w10="urn:schemas-microsoft-com:office:word" xmlns:w="http://schemas.openxmlformats.org/wordprocessingml/2006/main" xmlns:w14="http://schemas.microsoft.com/office/word/2010/wordml" xmlns:w15="http://schemas.microsoft.com/office/word/2012/wordml" xmlns:wpg="http://schemas.microsoft.com/office/word/2010/wordprocessingGroup" xmlns:wpi="http://schemas.microsoft.com/office/word/2010/wordprocessingInk" xmlns:wne="http://schemas.microsoft.com/office/word/2006/wordml" xmlns:wps="http://schemas.microsoft.com/office/word/2010/wordprocessingShape" mc:Ignorable="w14 w15 wp14">
   <w:endnote w:type="separator" w:id="-1">
     <w:p>
       <w:pPr>
@@ -845,7 +1176,7 @@
 </file>
 
 <file path=word/footnotes.xml><?xml version="1.0" encoding="utf-8"?>
-<w:footnotes xmlns:ve="http://schemas.openxmlformats.org/markup-compatibility/2006" xmlns:o="urn:schemas-microsoft-com:office:office" xmlns:r="http://schemas.openxmlformats.org/officeDocument/2006/relationships" xmlns:m="http://schemas.openxmlformats.org/officeDocument/2006/math" xmlns:v="urn:schemas-microsoft-com:vml" xmlns:wp="http://schemas.openxmlformats.org/drawingml/2006/wordprocessingDrawing" xmlns:w10="urn:schemas-microsoft-com:office:word" xmlns:w="http://schemas.openxmlformats.org/wordprocessingml/2006/main" xmlns:wne="http://schemas.microsoft.com/office/word/2006/wordml">
+<w:footnotes xmlns:wpc="http://schemas.microsoft.com/office/word/2010/wordprocessingCanvas" xmlns:mc="http://schemas.openxmlformats.org/markup-compatibility/2006" xmlns:o="urn:schemas-microsoft-com:office:office" xmlns:r="http://schemas.openxmlformats.org/officeDocument/2006/relationships" xmlns:m="http://schemas.openxmlformats.org/officeDocument/2006/math" xmlns:v="urn:schemas-microsoft-com:vml" xmlns:wp14="http://schemas.microsoft.com/office/word/2010/wordprocessingDrawing" xmlns:wp="http://schemas.openxmlformats.org/drawingml/2006/wordprocessingDrawing" xmlns:w10="urn:schemas-microsoft-com:office:word" xmlns:w="http://schemas.openxmlformats.org/wordprocessingml/2006/main" xmlns:w14="http://schemas.microsoft.com/office/word/2010/wordml" xmlns:w15="http://schemas.microsoft.com/office/word/2012/wordml" xmlns:wpg="http://schemas.microsoft.com/office/word/2010/wordprocessingGroup" xmlns:wpi="http://schemas.microsoft.com/office/word/2010/wordprocessingInk" xmlns:wne="http://schemas.microsoft.com/office/word/2006/wordml" xmlns:wps="http://schemas.microsoft.com/office/word/2010/wordprocessingShape" mc:Ignorable="w14 w15 wp14">
   <w:footnote w:type="separator" w:id="-1">
     <w:p>
       <w:pPr>
@@ -870,7 +1201,7 @@
 </file>
 
 <file path=word/header1.xml><?xml version="1.0" encoding="utf-8"?>
-<w:hdr xmlns:ve="http://schemas.openxmlformats.org/markup-compatibility/2006" xmlns:o="urn:schemas-microsoft-com:office:office" xmlns:r="http://schemas.openxmlformats.org/officeDocument/2006/relationships" xmlns:m="http://schemas.openxmlformats.org/officeDocument/2006/math" xmlns:v="urn:schemas-microsoft-com:vml" xmlns:wp="http://schemas.openxmlformats.org/drawingml/2006/wordprocessingDrawing" xmlns:w10="urn:schemas-microsoft-com:office:word" xmlns:w="http://schemas.openxmlformats.org/wordprocessingml/2006/main" xmlns:wne="http://schemas.microsoft.com/office/word/2006/wordml">
+<w:hdr xmlns:wpc="http://schemas.microsoft.com/office/word/2010/wordprocessingCanvas" xmlns:mc="http://schemas.openxmlformats.org/markup-compatibility/2006" xmlns:o="urn:schemas-microsoft-com:office:office" xmlns:r="http://schemas.openxmlformats.org/officeDocument/2006/relationships" xmlns:m="http://schemas.openxmlformats.org/officeDocument/2006/math" xmlns:v="urn:schemas-microsoft-com:vml" xmlns:wp14="http://schemas.microsoft.com/office/word/2010/wordprocessingDrawing" xmlns:wp="http://schemas.openxmlformats.org/drawingml/2006/wordprocessingDrawing" xmlns:w10="urn:schemas-microsoft-com:office:word" xmlns:w="http://schemas.openxmlformats.org/wordprocessingml/2006/main" xmlns:w14="http://schemas.microsoft.com/office/word/2010/wordml" xmlns:w15="http://schemas.microsoft.com/office/word/2012/wordml" xmlns:wpg="http://schemas.microsoft.com/office/word/2010/wordprocessingGroup" xmlns:wpi="http://schemas.microsoft.com/office/word/2010/wordprocessingInk" xmlns:wne="http://schemas.microsoft.com/office/word/2006/wordml" xmlns:wps="http://schemas.microsoft.com/office/word/2010/wordprocessingShape" mc:Ignorable="w14 w15 wp14">
   <w:p>
     <w:pPr>
       <w:tabs>
@@ -931,7 +1262,13 @@
       <w:rPr>
         <w:lang w:val="en-US"/>
       </w:rPr>
-      <w:t xml:space="preserve">v 0.1 </w:t>
+      <w:t>v 0.2</w:t>
+    </w:r>
+    <w:r>
+      <w:rPr>
+        <w:lang w:val="en-US"/>
+      </w:rPr>
+      <w:t xml:space="preserve"> </w:t>
     </w:r>
     <w:r>
       <w:rPr>
@@ -983,8 +1320,234 @@
 </file>
 
 <file path=word/numbering.xml><?xml version="1.0" encoding="utf-8"?>
-<w:numbering xmlns:ve="http://schemas.openxmlformats.org/markup-compatibility/2006" xmlns:o="urn:schemas-microsoft-com:office:office" xmlns:r="http://schemas.openxmlformats.org/officeDocument/2006/relationships" xmlns:m="http://schemas.openxmlformats.org/officeDocument/2006/math" xmlns:v="urn:schemas-microsoft-com:vml" xmlns:wp="http://schemas.openxmlformats.org/drawingml/2006/wordprocessingDrawing" xmlns:w10="urn:schemas-microsoft-com:office:word" xmlns:w="http://schemas.openxmlformats.org/wordprocessingml/2006/main" xmlns:wne="http://schemas.microsoft.com/office/word/2006/wordml">
+<w:numbering xmlns:wpc="http://schemas.microsoft.com/office/word/2010/wordprocessingCanvas" xmlns:mc="http://schemas.openxmlformats.org/markup-compatibility/2006" xmlns:o="urn:schemas-microsoft-com:office:office" xmlns:r="http://schemas.openxmlformats.org/officeDocument/2006/relationships" xmlns:m="http://schemas.openxmlformats.org/officeDocument/2006/math" xmlns:v="urn:schemas-microsoft-com:vml" xmlns:wp14="http://schemas.microsoft.com/office/word/2010/wordprocessingDrawing" xmlns:wp="http://schemas.openxmlformats.org/drawingml/2006/wordprocessingDrawing" xmlns:w10="urn:schemas-microsoft-com:office:word" xmlns:w="http://schemas.openxmlformats.org/wordprocessingml/2006/main" xmlns:w14="http://schemas.microsoft.com/office/word/2010/wordml" xmlns:w15="http://schemas.microsoft.com/office/word/2012/wordml" xmlns:wpg="http://schemas.microsoft.com/office/word/2010/wordprocessingGroup" xmlns:wpi="http://schemas.microsoft.com/office/word/2010/wordprocessingInk" xmlns:wne="http://schemas.microsoft.com/office/word/2006/wordml" xmlns:wps="http://schemas.microsoft.com/office/word/2010/wordprocessingShape" mc:Ignorable="w14 w15 wp14">
   <w:abstractNum w:abstractNumId="0">
+    <w:nsid w:val="2AE36FFC"/>
+    <w:multiLevelType w:val="hybridMultilevel"/>
+    <w:tmpl w:val="AC9ED288"/>
+    <w:lvl w:ilvl="0" w:tplc="08160001">
+      <w:start w:val="1"/>
+      <w:numFmt w:val="bullet"/>
+      <w:lvlText w:val=""/>
+      <w:lvlJc w:val="left"/>
+      <w:pPr>
+        <w:ind w:left="720" w:hanging="360"/>
+      </w:pPr>
+      <w:rPr>
+        <w:rFonts w:ascii="Symbol" w:hAnsi="Symbol" w:hint="default"/>
+      </w:rPr>
+    </w:lvl>
+    <w:lvl w:ilvl="1" w:tplc="08160003">
+      <w:start w:val="1"/>
+      <w:numFmt w:val="bullet"/>
+      <w:lvlText w:val="o"/>
+      <w:lvlJc w:val="left"/>
+      <w:pPr>
+        <w:ind w:left="1440" w:hanging="360"/>
+      </w:pPr>
+      <w:rPr>
+        <w:rFonts w:ascii="Courier New" w:hAnsi="Courier New" w:cs="Courier New" w:hint="default"/>
+      </w:rPr>
+    </w:lvl>
+    <w:lvl w:ilvl="2" w:tplc="08160005" w:tentative="1">
+      <w:start w:val="1"/>
+      <w:numFmt w:val="bullet"/>
+      <w:lvlText w:val=""/>
+      <w:lvlJc w:val="left"/>
+      <w:pPr>
+        <w:ind w:left="2160" w:hanging="360"/>
+      </w:pPr>
+      <w:rPr>
+        <w:rFonts w:ascii="Wingdings" w:hAnsi="Wingdings" w:hint="default"/>
+      </w:rPr>
+    </w:lvl>
+    <w:lvl w:ilvl="3" w:tplc="08160001" w:tentative="1">
+      <w:start w:val="1"/>
+      <w:numFmt w:val="bullet"/>
+      <w:lvlText w:val=""/>
+      <w:lvlJc w:val="left"/>
+      <w:pPr>
+        <w:ind w:left="2880" w:hanging="360"/>
+      </w:pPr>
+      <w:rPr>
+        <w:rFonts w:ascii="Symbol" w:hAnsi="Symbol" w:hint="default"/>
+      </w:rPr>
+    </w:lvl>
+    <w:lvl w:ilvl="4" w:tplc="08160003" w:tentative="1">
+      <w:start w:val="1"/>
+      <w:numFmt w:val="bullet"/>
+      <w:lvlText w:val="o"/>
+      <w:lvlJc w:val="left"/>
+      <w:pPr>
+        <w:ind w:left="3600" w:hanging="360"/>
+      </w:pPr>
+      <w:rPr>
+        <w:rFonts w:ascii="Courier New" w:hAnsi="Courier New" w:cs="Courier New" w:hint="default"/>
+      </w:rPr>
+    </w:lvl>
+    <w:lvl w:ilvl="5" w:tplc="08160005" w:tentative="1">
+      <w:start w:val="1"/>
+      <w:numFmt w:val="bullet"/>
+      <w:lvlText w:val=""/>
+      <w:lvlJc w:val="left"/>
+      <w:pPr>
+        <w:ind w:left="4320" w:hanging="360"/>
+      </w:pPr>
+      <w:rPr>
+        <w:rFonts w:ascii="Wingdings" w:hAnsi="Wingdings" w:hint="default"/>
+      </w:rPr>
+    </w:lvl>
+    <w:lvl w:ilvl="6" w:tplc="08160001" w:tentative="1">
+      <w:start w:val="1"/>
+      <w:numFmt w:val="bullet"/>
+      <w:lvlText w:val=""/>
+      <w:lvlJc w:val="left"/>
+      <w:pPr>
+        <w:ind w:left="5040" w:hanging="360"/>
+      </w:pPr>
+      <w:rPr>
+        <w:rFonts w:ascii="Symbol" w:hAnsi="Symbol" w:hint="default"/>
+      </w:rPr>
+    </w:lvl>
+    <w:lvl w:ilvl="7" w:tplc="08160003" w:tentative="1">
+      <w:start w:val="1"/>
+      <w:numFmt w:val="bullet"/>
+      <w:lvlText w:val="o"/>
+      <w:lvlJc w:val="left"/>
+      <w:pPr>
+        <w:ind w:left="5760" w:hanging="360"/>
+      </w:pPr>
+      <w:rPr>
+        <w:rFonts w:ascii="Courier New" w:hAnsi="Courier New" w:cs="Courier New" w:hint="default"/>
+      </w:rPr>
+    </w:lvl>
+    <w:lvl w:ilvl="8" w:tplc="08160005" w:tentative="1">
+      <w:start w:val="1"/>
+      <w:numFmt w:val="bullet"/>
+      <w:lvlText w:val=""/>
+      <w:lvlJc w:val="left"/>
+      <w:pPr>
+        <w:ind w:left="6480" w:hanging="360"/>
+      </w:pPr>
+      <w:rPr>
+        <w:rFonts w:ascii="Wingdings" w:hAnsi="Wingdings" w:hint="default"/>
+      </w:rPr>
+    </w:lvl>
+  </w:abstractNum>
+  <w:abstractNum w:abstractNumId="1">
+    <w:nsid w:val="2DCC2273"/>
+    <w:multiLevelType w:val="hybridMultilevel"/>
+    <w:tmpl w:val="1ADE1D8E"/>
+    <w:lvl w:ilvl="0" w:tplc="08160001">
+      <w:start w:val="1"/>
+      <w:numFmt w:val="bullet"/>
+      <w:lvlText w:val=""/>
+      <w:lvlJc w:val="left"/>
+      <w:pPr>
+        <w:ind w:left="720" w:hanging="360"/>
+      </w:pPr>
+      <w:rPr>
+        <w:rFonts w:ascii="Symbol" w:hAnsi="Symbol" w:hint="default"/>
+      </w:rPr>
+    </w:lvl>
+    <w:lvl w:ilvl="1" w:tplc="08160003">
+      <w:start w:val="1"/>
+      <w:numFmt w:val="bullet"/>
+      <w:lvlText w:val="o"/>
+      <w:lvlJc w:val="left"/>
+      <w:pPr>
+        <w:ind w:left="1440" w:hanging="360"/>
+      </w:pPr>
+      <w:rPr>
+        <w:rFonts w:ascii="Courier New" w:hAnsi="Courier New" w:cs="Courier New" w:hint="default"/>
+      </w:rPr>
+    </w:lvl>
+    <w:lvl w:ilvl="2" w:tplc="08160005" w:tentative="1">
+      <w:start w:val="1"/>
+      <w:numFmt w:val="bullet"/>
+      <w:lvlText w:val=""/>
+      <w:lvlJc w:val="left"/>
+      <w:pPr>
+        <w:ind w:left="2160" w:hanging="360"/>
+      </w:pPr>
+      <w:rPr>
+        <w:rFonts w:ascii="Wingdings" w:hAnsi="Wingdings" w:hint="default"/>
+      </w:rPr>
+    </w:lvl>
+    <w:lvl w:ilvl="3" w:tplc="08160001" w:tentative="1">
+      <w:start w:val="1"/>
+      <w:numFmt w:val="bullet"/>
+      <w:lvlText w:val=""/>
+      <w:lvlJc w:val="left"/>
+      <w:pPr>
+        <w:ind w:left="2880" w:hanging="360"/>
+      </w:pPr>
+      <w:rPr>
+        <w:rFonts w:ascii="Symbol" w:hAnsi="Symbol" w:hint="default"/>
+      </w:rPr>
+    </w:lvl>
+    <w:lvl w:ilvl="4" w:tplc="08160003" w:tentative="1">
+      <w:start w:val="1"/>
+      <w:numFmt w:val="bullet"/>
+      <w:lvlText w:val="o"/>
+      <w:lvlJc w:val="left"/>
+      <w:pPr>
+        <w:ind w:left="3600" w:hanging="360"/>
+      </w:pPr>
+      <w:rPr>
+        <w:rFonts w:ascii="Courier New" w:hAnsi="Courier New" w:cs="Courier New" w:hint="default"/>
+      </w:rPr>
+    </w:lvl>
+    <w:lvl w:ilvl="5" w:tplc="08160005" w:tentative="1">
+      <w:start w:val="1"/>
+      <w:numFmt w:val="bullet"/>
+      <w:lvlText w:val=""/>
+      <w:lvlJc w:val="left"/>
+      <w:pPr>
+        <w:ind w:left="4320" w:hanging="360"/>
+      </w:pPr>
+      <w:rPr>
+        <w:rFonts w:ascii="Wingdings" w:hAnsi="Wingdings" w:hint="default"/>
+      </w:rPr>
+    </w:lvl>
+    <w:lvl w:ilvl="6" w:tplc="08160001" w:tentative="1">
+      <w:start w:val="1"/>
+      <w:numFmt w:val="bullet"/>
+      <w:lvlText w:val=""/>
+      <w:lvlJc w:val="left"/>
+      <w:pPr>
+        <w:ind w:left="5040" w:hanging="360"/>
+      </w:pPr>
+      <w:rPr>
+        <w:rFonts w:ascii="Symbol" w:hAnsi="Symbol" w:hint="default"/>
+      </w:rPr>
+    </w:lvl>
+    <w:lvl w:ilvl="7" w:tplc="08160003" w:tentative="1">
+      <w:start w:val="1"/>
+      <w:numFmt w:val="bullet"/>
+      <w:lvlText w:val="o"/>
+      <w:lvlJc w:val="left"/>
+      <w:pPr>
+        <w:ind w:left="5760" w:hanging="360"/>
+      </w:pPr>
+      <w:rPr>
+        <w:rFonts w:ascii="Courier New" w:hAnsi="Courier New" w:cs="Courier New" w:hint="default"/>
+      </w:rPr>
+    </w:lvl>
+    <w:lvl w:ilvl="8" w:tplc="08160005" w:tentative="1">
+      <w:start w:val="1"/>
+      <w:numFmt w:val="bullet"/>
+      <w:lvlText w:val=""/>
+      <w:lvlJc w:val="left"/>
+      <w:pPr>
+        <w:ind w:left="6480" w:hanging="360"/>
+      </w:pPr>
+      <w:rPr>
+        <w:rFonts w:ascii="Wingdings" w:hAnsi="Wingdings" w:hint="default"/>
+      </w:rPr>
+    </w:lvl>
+  </w:abstractNum>
+  <w:abstractNum w:abstractNumId="2">
     <w:nsid w:val="314D267C"/>
     <w:multiLevelType w:val="multilevel"/>
     <w:tmpl w:val="2F02E0D2"/>
@@ -1169,7 +1732,7 @@
       </w:rPr>
     </w:lvl>
   </w:abstractNum>
-  <w:abstractNum w:abstractNumId="1">
+  <w:abstractNum w:abstractNumId="3">
     <w:nsid w:val="35EF3ED6"/>
     <w:multiLevelType w:val="multilevel"/>
     <w:tmpl w:val="B074EC22"/>
@@ -1363,7 +1926,7 @@
       </w:rPr>
     </w:lvl>
   </w:abstractNum>
-  <w:abstractNum w:abstractNumId="2">
+  <w:abstractNum w:abstractNumId="4">
     <w:nsid w:val="363B39FC"/>
     <w:multiLevelType w:val="multilevel"/>
     <w:tmpl w:val="74A2E5BA"/>
@@ -1548,7 +2111,120 @@
       </w:rPr>
     </w:lvl>
   </w:abstractNum>
-  <w:abstractNum w:abstractNumId="3">
+  <w:abstractNum w:abstractNumId="5">
+    <w:nsid w:val="48B34016"/>
+    <w:multiLevelType w:val="hybridMultilevel"/>
+    <w:tmpl w:val="78DAA344"/>
+    <w:lvl w:ilvl="0" w:tplc="08160001">
+      <w:start w:val="1"/>
+      <w:numFmt w:val="bullet"/>
+      <w:lvlText w:val=""/>
+      <w:lvlJc w:val="left"/>
+      <w:pPr>
+        <w:ind w:left="720" w:hanging="360"/>
+      </w:pPr>
+      <w:rPr>
+        <w:rFonts w:ascii="Symbol" w:hAnsi="Symbol" w:hint="default"/>
+      </w:rPr>
+    </w:lvl>
+    <w:lvl w:ilvl="1" w:tplc="08160003" w:tentative="1">
+      <w:start w:val="1"/>
+      <w:numFmt w:val="bullet"/>
+      <w:lvlText w:val="o"/>
+      <w:lvlJc w:val="left"/>
+      <w:pPr>
+        <w:ind w:left="1440" w:hanging="360"/>
+      </w:pPr>
+      <w:rPr>
+        <w:rFonts w:ascii="Courier New" w:hAnsi="Courier New" w:cs="Courier New" w:hint="default"/>
+      </w:rPr>
+    </w:lvl>
+    <w:lvl w:ilvl="2" w:tplc="08160005" w:tentative="1">
+      <w:start w:val="1"/>
+      <w:numFmt w:val="bullet"/>
+      <w:lvlText w:val=""/>
+      <w:lvlJc w:val="left"/>
+      <w:pPr>
+        <w:ind w:left="2160" w:hanging="360"/>
+      </w:pPr>
+      <w:rPr>
+        <w:rFonts w:ascii="Wingdings" w:hAnsi="Wingdings" w:hint="default"/>
+      </w:rPr>
+    </w:lvl>
+    <w:lvl w:ilvl="3" w:tplc="08160001" w:tentative="1">
+      <w:start w:val="1"/>
+      <w:numFmt w:val="bullet"/>
+      <w:lvlText w:val=""/>
+      <w:lvlJc w:val="left"/>
+      <w:pPr>
+        <w:ind w:left="2880" w:hanging="360"/>
+      </w:pPr>
+      <w:rPr>
+        <w:rFonts w:ascii="Symbol" w:hAnsi="Symbol" w:hint="default"/>
+      </w:rPr>
+    </w:lvl>
+    <w:lvl w:ilvl="4" w:tplc="08160003" w:tentative="1">
+      <w:start w:val="1"/>
+      <w:numFmt w:val="bullet"/>
+      <w:lvlText w:val="o"/>
+      <w:lvlJc w:val="left"/>
+      <w:pPr>
+        <w:ind w:left="3600" w:hanging="360"/>
+      </w:pPr>
+      <w:rPr>
+        <w:rFonts w:ascii="Courier New" w:hAnsi="Courier New" w:cs="Courier New" w:hint="default"/>
+      </w:rPr>
+    </w:lvl>
+    <w:lvl w:ilvl="5" w:tplc="08160005" w:tentative="1">
+      <w:start w:val="1"/>
+      <w:numFmt w:val="bullet"/>
+      <w:lvlText w:val=""/>
+      <w:lvlJc w:val="left"/>
+      <w:pPr>
+        <w:ind w:left="4320" w:hanging="360"/>
+      </w:pPr>
+      <w:rPr>
+        <w:rFonts w:ascii="Wingdings" w:hAnsi="Wingdings" w:hint="default"/>
+      </w:rPr>
+    </w:lvl>
+    <w:lvl w:ilvl="6" w:tplc="08160001" w:tentative="1">
+      <w:start w:val="1"/>
+      <w:numFmt w:val="bullet"/>
+      <w:lvlText w:val=""/>
+      <w:lvlJc w:val="left"/>
+      <w:pPr>
+        <w:ind w:left="5040" w:hanging="360"/>
+      </w:pPr>
+      <w:rPr>
+        <w:rFonts w:ascii="Symbol" w:hAnsi="Symbol" w:hint="default"/>
+      </w:rPr>
+    </w:lvl>
+    <w:lvl w:ilvl="7" w:tplc="08160003" w:tentative="1">
+      <w:start w:val="1"/>
+      <w:numFmt w:val="bullet"/>
+      <w:lvlText w:val="o"/>
+      <w:lvlJc w:val="left"/>
+      <w:pPr>
+        <w:ind w:left="5760" w:hanging="360"/>
+      </w:pPr>
+      <w:rPr>
+        <w:rFonts w:ascii="Courier New" w:hAnsi="Courier New" w:cs="Courier New" w:hint="default"/>
+      </w:rPr>
+    </w:lvl>
+    <w:lvl w:ilvl="8" w:tplc="08160005" w:tentative="1">
+      <w:start w:val="1"/>
+      <w:numFmt w:val="bullet"/>
+      <w:lvlText w:val=""/>
+      <w:lvlJc w:val="left"/>
+      <w:pPr>
+        <w:ind w:left="6480" w:hanging="360"/>
+      </w:pPr>
+      <w:rPr>
+        <w:rFonts w:ascii="Wingdings" w:hAnsi="Wingdings" w:hint="default"/>
+      </w:rPr>
+    </w:lvl>
+  </w:abstractNum>
+  <w:abstractNum w:abstractNumId="6">
     <w:nsid w:val="4C534F6C"/>
     <w:multiLevelType w:val="multilevel"/>
     <w:tmpl w:val="6340E3D2"/>
@@ -1733,7 +2409,7 @@
       </w:rPr>
     </w:lvl>
   </w:abstractNum>
-  <w:abstractNum w:abstractNumId="4">
+  <w:abstractNum w:abstractNumId="7">
     <w:nsid w:val="61AB3660"/>
     <w:multiLevelType w:val="multilevel"/>
     <w:tmpl w:val="5CD48FE6"/>
@@ -1918,7 +2594,7 @@
       </w:rPr>
     </w:lvl>
   </w:abstractNum>
-  <w:abstractNum w:abstractNumId="5">
+  <w:abstractNum w:abstractNumId="8">
     <w:nsid w:val="6A963D5C"/>
     <w:multiLevelType w:val="multilevel"/>
     <w:tmpl w:val="4C7E0B24"/>
@@ -2103,7 +2779,7 @@
       </w:rPr>
     </w:lvl>
   </w:abstractNum>
-  <w:abstractNum w:abstractNumId="6">
+  <w:abstractNum w:abstractNumId="9">
     <w:nsid w:val="73EC6FA7"/>
     <w:multiLevelType w:val="multilevel"/>
     <w:tmpl w:val="6CFC7394"/>
@@ -2289,31 +2965,40 @@
     </w:lvl>
   </w:abstractNum>
   <w:num w:numId="1">
+    <w:abstractNumId w:val="2"/>
+  </w:num>
+  <w:num w:numId="2">
+    <w:abstractNumId w:val="6"/>
+  </w:num>
+  <w:num w:numId="3">
+    <w:abstractNumId w:val="3"/>
+  </w:num>
+  <w:num w:numId="4">
+    <w:abstractNumId w:val="4"/>
+  </w:num>
+  <w:num w:numId="5">
+    <w:abstractNumId w:val="7"/>
+  </w:num>
+  <w:num w:numId="6">
+    <w:abstractNumId w:val="8"/>
+  </w:num>
+  <w:num w:numId="7">
+    <w:abstractNumId w:val="9"/>
+  </w:num>
+  <w:num w:numId="8">
+    <w:abstractNumId w:val="1"/>
+  </w:num>
+  <w:num w:numId="9">
     <w:abstractNumId w:val="0"/>
   </w:num>
-  <w:num w:numId="2">
-    <w:abstractNumId w:val="3"/>
-  </w:num>
-  <w:num w:numId="3">
-    <w:abstractNumId w:val="1"/>
-  </w:num>
-  <w:num w:numId="4">
-    <w:abstractNumId w:val="2"/>
-  </w:num>
-  <w:num w:numId="5">
-    <w:abstractNumId w:val="4"/>
-  </w:num>
-  <w:num w:numId="6">
+  <w:num w:numId="10">
     <w:abstractNumId w:val="5"/>
-  </w:num>
-  <w:num w:numId="7">
-    <w:abstractNumId w:val="6"/>
   </w:num>
 </w:numbering>
 </file>
 
 <file path=word/styles.xml><?xml version="1.0" encoding="utf-8"?>
-<w:styles xmlns:r="http://schemas.openxmlformats.org/officeDocument/2006/relationships" xmlns:w="http://schemas.openxmlformats.org/wordprocessingml/2006/main">
+<w:styles xmlns:mc="http://schemas.openxmlformats.org/markup-compatibility/2006" xmlns:r="http://schemas.openxmlformats.org/officeDocument/2006/relationships" xmlns:w="http://schemas.openxmlformats.org/wordprocessingml/2006/main" xmlns:w14="http://schemas.microsoft.com/office/word/2010/wordml" xmlns:w15="http://schemas.microsoft.com/office/word/2012/wordml" mc:Ignorable="w14 w15">
   <w:docDefaults>
     <w:rPrDefault>
       <w:rPr>
@@ -2329,144 +3014,378 @@
       </w:pPr>
     </w:pPrDefault>
   </w:docDefaults>
-  <w:latentStyles w:defLockedState="0" w:defUIPriority="99" w:defSemiHidden="1" w:defUnhideWhenUsed="1" w:defQFormat="0" w:count="267">
-    <w:lsdException w:name="Normal" w:semiHidden="0" w:uiPriority="0" w:unhideWhenUsed="0" w:qFormat="1"/>
-    <w:lsdException w:name="heading 1" w:semiHidden="0" w:uiPriority="9" w:unhideWhenUsed="0" w:qFormat="1"/>
-    <w:lsdException w:name="heading 2" w:uiPriority="9" w:qFormat="1"/>
-    <w:lsdException w:name="heading 3" w:uiPriority="9" w:qFormat="1"/>
-    <w:lsdException w:name="heading 4" w:uiPriority="9" w:qFormat="1"/>
-    <w:lsdException w:name="heading 5" w:uiPriority="9" w:qFormat="1"/>
-    <w:lsdException w:name="heading 6" w:uiPriority="9" w:qFormat="1"/>
-    <w:lsdException w:name="heading 7" w:uiPriority="9" w:qFormat="1"/>
-    <w:lsdException w:name="heading 8" w:uiPriority="9" w:qFormat="1"/>
-    <w:lsdException w:name="heading 9" w:uiPriority="9" w:qFormat="1"/>
-    <w:lsdException w:name="toc 1" w:uiPriority="39"/>
-    <w:lsdException w:name="toc 2" w:uiPriority="39"/>
-    <w:lsdException w:name="toc 3" w:uiPriority="39"/>
-    <w:lsdException w:name="toc 4" w:uiPriority="39"/>
-    <w:lsdException w:name="toc 5" w:uiPriority="39"/>
-    <w:lsdException w:name="toc 6" w:uiPriority="39"/>
-    <w:lsdException w:name="toc 7" w:uiPriority="39"/>
-    <w:lsdException w:name="toc 8" w:uiPriority="39"/>
-    <w:lsdException w:name="toc 9" w:uiPriority="39"/>
-    <w:lsdException w:name="caption" w:uiPriority="35" w:qFormat="1"/>
-    <w:lsdException w:name="Title" w:semiHidden="0" w:uiPriority="10" w:unhideWhenUsed="0" w:qFormat="1"/>
-    <w:lsdException w:name="Default Paragraph Font" w:uiPriority="1"/>
-    <w:lsdException w:name="Subtitle" w:semiHidden="0" w:uiPriority="11" w:unhideWhenUsed="0" w:qFormat="1"/>
-    <w:lsdException w:name="Strong" w:semiHidden="0" w:uiPriority="22" w:unhideWhenUsed="0" w:qFormat="1"/>
-    <w:lsdException w:name="Emphasis" w:semiHidden="0" w:uiPriority="20" w:unhideWhenUsed="0" w:qFormat="1"/>
-    <w:lsdException w:name="Table Grid" w:semiHidden="0" w:uiPriority="39" w:unhideWhenUsed="0"/>
-    <w:lsdException w:name="Placeholder Text" w:unhideWhenUsed="0"/>
-    <w:lsdException w:name="No Spacing" w:semiHidden="0" w:uiPriority="1" w:unhideWhenUsed="0" w:qFormat="1"/>
-    <w:lsdException w:name="Light Shading" w:semiHidden="0" w:uiPriority="60" w:unhideWhenUsed="0"/>
-    <w:lsdException w:name="Light List" w:semiHidden="0" w:uiPriority="61" w:unhideWhenUsed="0"/>
-    <w:lsdException w:name="Light Grid" w:semiHidden="0" w:uiPriority="62" w:unhideWhenUsed="0"/>
-    <w:lsdException w:name="Medium Shading 1" w:semiHidden="0" w:uiPriority="63" w:unhideWhenUsed="0"/>
-    <w:lsdException w:name="Medium Shading 2" w:semiHidden="0" w:uiPriority="64" w:unhideWhenUsed="0"/>
-    <w:lsdException w:name="Medium List 1" w:semiHidden="0" w:uiPriority="65" w:unhideWhenUsed="0"/>
-    <w:lsdException w:name="Medium List 2" w:semiHidden="0" w:uiPriority="66" w:unhideWhenUsed="0"/>
-    <w:lsdException w:name="Medium Grid 1" w:semiHidden="0" w:uiPriority="67" w:unhideWhenUsed="0"/>
-    <w:lsdException w:name="Medium Grid 2" w:semiHidden="0" w:uiPriority="68" w:unhideWhenUsed="0"/>
-    <w:lsdException w:name="Medium Grid 3" w:semiHidden="0" w:uiPriority="69" w:unhideWhenUsed="0"/>
-    <w:lsdException w:name="Dark List" w:semiHidden="0" w:uiPriority="70" w:unhideWhenUsed="0"/>
-    <w:lsdException w:name="Colorful Shading" w:semiHidden="0" w:uiPriority="71" w:unhideWhenUsed="0"/>
-    <w:lsdException w:name="Colorful List" w:semiHidden="0" w:uiPriority="72" w:unhideWhenUsed="0"/>
-    <w:lsdException w:name="Colorful Grid" w:semiHidden="0" w:uiPriority="73" w:unhideWhenUsed="0"/>
-    <w:lsdException w:name="Light Shading Accent 1" w:semiHidden="0" w:uiPriority="60" w:unhideWhenUsed="0"/>
-    <w:lsdException w:name="Light List Accent 1" w:semiHidden="0" w:uiPriority="61" w:unhideWhenUsed="0"/>
-    <w:lsdException w:name="Light Grid Accent 1" w:semiHidden="0" w:uiPriority="62" w:unhideWhenUsed="0"/>
-    <w:lsdException w:name="Medium Shading 1 Accent 1" w:semiHidden="0" w:uiPriority="63" w:unhideWhenUsed="0"/>
-    <w:lsdException w:name="Medium Shading 2 Accent 1" w:semiHidden="0" w:uiPriority="64" w:unhideWhenUsed="0"/>
-    <w:lsdException w:name="Medium List 1 Accent 1" w:semiHidden="0" w:uiPriority="65" w:unhideWhenUsed="0"/>
-    <w:lsdException w:name="Revision" w:unhideWhenUsed="0"/>
-    <w:lsdException w:name="List Paragraph" w:semiHidden="0" w:uiPriority="34" w:unhideWhenUsed="0" w:qFormat="1"/>
-    <w:lsdException w:name="Quote" w:semiHidden="0" w:uiPriority="29" w:unhideWhenUsed="0" w:qFormat="1"/>
-    <w:lsdException w:name="Intense Quote" w:semiHidden="0" w:uiPriority="30" w:unhideWhenUsed="0" w:qFormat="1"/>
-    <w:lsdException w:name="Medium List 2 Accent 1" w:semiHidden="0" w:uiPriority="66" w:unhideWhenUsed="0"/>
-    <w:lsdException w:name="Medium Grid 1 Accent 1" w:semiHidden="0" w:uiPriority="67" w:unhideWhenUsed="0"/>
-    <w:lsdException w:name="Medium Grid 2 Accent 1" w:semiHidden="0" w:uiPriority="68" w:unhideWhenUsed="0"/>
-    <w:lsdException w:name="Medium Grid 3 Accent 1" w:semiHidden="0" w:uiPriority="69" w:unhideWhenUsed="0"/>
-    <w:lsdException w:name="Dark List Accent 1" w:semiHidden="0" w:uiPriority="70" w:unhideWhenUsed="0"/>
-    <w:lsdException w:name="Colorful Shading Accent 1" w:semiHidden="0" w:uiPriority="71" w:unhideWhenUsed="0"/>
-    <w:lsdException w:name="Colorful List Accent 1" w:semiHidden="0" w:uiPriority="72" w:unhideWhenUsed="0"/>
-    <w:lsdException w:name="Colorful Grid Accent 1" w:semiHidden="0" w:uiPriority="73" w:unhideWhenUsed="0"/>
-    <w:lsdException w:name="Light Shading Accent 2" w:semiHidden="0" w:uiPriority="60" w:unhideWhenUsed="0"/>
-    <w:lsdException w:name="Light List Accent 2" w:semiHidden="0" w:uiPriority="61" w:unhideWhenUsed="0"/>
-    <w:lsdException w:name="Light Grid Accent 2" w:semiHidden="0" w:uiPriority="62" w:unhideWhenUsed="0"/>
-    <w:lsdException w:name="Medium Shading 1 Accent 2" w:semiHidden="0" w:uiPriority="63" w:unhideWhenUsed="0"/>
-    <w:lsdException w:name="Medium Shading 2 Accent 2" w:semiHidden="0" w:uiPriority="64" w:unhideWhenUsed="0"/>
-    <w:lsdException w:name="Medium List 1 Accent 2" w:semiHidden="0" w:uiPriority="65" w:unhideWhenUsed="0"/>
-    <w:lsdException w:name="Medium List 2 Accent 2" w:semiHidden="0" w:uiPriority="66" w:unhideWhenUsed="0"/>
-    <w:lsdException w:name="Medium Grid 1 Accent 2" w:semiHidden="0" w:uiPriority="67" w:unhideWhenUsed="0"/>
-    <w:lsdException w:name="Medium Grid 2 Accent 2" w:semiHidden="0" w:uiPriority="68" w:unhideWhenUsed="0"/>
-    <w:lsdException w:name="Medium Grid 3 Accent 2" w:semiHidden="0" w:uiPriority="69" w:unhideWhenUsed="0"/>
-    <w:lsdException w:name="Dark List Accent 2" w:semiHidden="0" w:uiPriority="70" w:unhideWhenUsed="0"/>
-    <w:lsdException w:name="Colorful Shading Accent 2" w:semiHidden="0" w:uiPriority="71" w:unhideWhenUsed="0"/>
-    <w:lsdException w:name="Colorful List Accent 2" w:semiHidden="0" w:uiPriority="72" w:unhideWhenUsed="0"/>
-    <w:lsdException w:name="Colorful Grid Accent 2" w:semiHidden="0" w:uiPriority="73" w:unhideWhenUsed="0"/>
-    <w:lsdException w:name="Light Shading Accent 3" w:semiHidden="0" w:uiPriority="60" w:unhideWhenUsed="0"/>
-    <w:lsdException w:name="Light List Accent 3" w:semiHidden="0" w:uiPriority="61" w:unhideWhenUsed="0"/>
-    <w:lsdException w:name="Light Grid Accent 3" w:semiHidden="0" w:uiPriority="62" w:unhideWhenUsed="0"/>
-    <w:lsdException w:name="Medium Shading 1 Accent 3" w:semiHidden="0" w:uiPriority="63" w:unhideWhenUsed="0"/>
-    <w:lsdException w:name="Medium Shading 2 Accent 3" w:semiHidden="0" w:uiPriority="64" w:unhideWhenUsed="0"/>
-    <w:lsdException w:name="Medium List 1 Accent 3" w:semiHidden="0" w:uiPriority="65" w:unhideWhenUsed="0"/>
-    <w:lsdException w:name="Medium List 2 Accent 3" w:semiHidden="0" w:uiPriority="66" w:unhideWhenUsed="0"/>
-    <w:lsdException w:name="Medium Grid 1 Accent 3" w:semiHidden="0" w:uiPriority="67" w:unhideWhenUsed="0"/>
-    <w:lsdException w:name="Medium Grid 2 Accent 3" w:semiHidden="0" w:uiPriority="68" w:unhideWhenUsed="0"/>
-    <w:lsdException w:name="Medium Grid 3 Accent 3" w:semiHidden="0" w:uiPriority="69" w:unhideWhenUsed="0"/>
-    <w:lsdException w:name="Dark List Accent 3" w:semiHidden="0" w:uiPriority="70" w:unhideWhenUsed="0"/>
-    <w:lsdException w:name="Colorful Shading Accent 3" w:semiHidden="0" w:uiPriority="71" w:unhideWhenUsed="0"/>
-    <w:lsdException w:name="Colorful List Accent 3" w:semiHidden="0" w:uiPriority="72" w:unhideWhenUsed="0"/>
-    <w:lsdException w:name="Colorful Grid Accent 3" w:semiHidden="0" w:uiPriority="73" w:unhideWhenUsed="0"/>
-    <w:lsdException w:name="Light Shading Accent 4" w:semiHidden="0" w:uiPriority="60" w:unhideWhenUsed="0"/>
-    <w:lsdException w:name="Light List Accent 4" w:semiHidden="0" w:uiPriority="61" w:unhideWhenUsed="0"/>
-    <w:lsdException w:name="Light Grid Accent 4" w:semiHidden="0" w:uiPriority="62" w:unhideWhenUsed="0"/>
-    <w:lsdException w:name="Medium Shading 1 Accent 4" w:semiHidden="0" w:uiPriority="63" w:unhideWhenUsed="0"/>
-    <w:lsdException w:name="Medium Shading 2 Accent 4" w:semiHidden="0" w:uiPriority="64" w:unhideWhenUsed="0"/>
-    <w:lsdException w:name="Medium List 1 Accent 4" w:semiHidden="0" w:uiPriority="65" w:unhideWhenUsed="0"/>
-    <w:lsdException w:name="Medium List 2 Accent 4" w:semiHidden="0" w:uiPriority="66" w:unhideWhenUsed="0"/>
-    <w:lsdException w:name="Medium Grid 1 Accent 4" w:semiHidden="0" w:uiPriority="67" w:unhideWhenUsed="0"/>
-    <w:lsdException w:name="Medium Grid 2 Accent 4" w:semiHidden="0" w:uiPriority="68" w:unhideWhenUsed="0"/>
-    <w:lsdException w:name="Medium Grid 3 Accent 4" w:semiHidden="0" w:uiPriority="69" w:unhideWhenUsed="0"/>
-    <w:lsdException w:name="Dark List Accent 4" w:semiHidden="0" w:uiPriority="70" w:unhideWhenUsed="0"/>
-    <w:lsdException w:name="Colorful Shading Accent 4" w:semiHidden="0" w:uiPriority="71" w:unhideWhenUsed="0"/>
-    <w:lsdException w:name="Colorful List Accent 4" w:semiHidden="0" w:uiPriority="72" w:unhideWhenUsed="0"/>
-    <w:lsdException w:name="Colorful Grid Accent 4" w:semiHidden="0" w:uiPriority="73" w:unhideWhenUsed="0"/>
-    <w:lsdException w:name="Light Shading Accent 5" w:semiHidden="0" w:uiPriority="60" w:unhideWhenUsed="0"/>
-    <w:lsdException w:name="Light List Accent 5" w:semiHidden="0" w:uiPriority="61" w:unhideWhenUsed="0"/>
-    <w:lsdException w:name="Light Grid Accent 5" w:semiHidden="0" w:uiPriority="62" w:unhideWhenUsed="0"/>
-    <w:lsdException w:name="Medium Shading 1 Accent 5" w:semiHidden="0" w:uiPriority="63" w:unhideWhenUsed="0"/>
-    <w:lsdException w:name="Medium Shading 2 Accent 5" w:semiHidden="0" w:uiPriority="64" w:unhideWhenUsed="0"/>
-    <w:lsdException w:name="Medium List 1 Accent 5" w:semiHidden="0" w:uiPriority="65" w:unhideWhenUsed="0"/>
-    <w:lsdException w:name="Medium List 2 Accent 5" w:semiHidden="0" w:uiPriority="66" w:unhideWhenUsed="0"/>
-    <w:lsdException w:name="Medium Grid 1 Accent 5" w:semiHidden="0" w:uiPriority="67" w:unhideWhenUsed="0"/>
-    <w:lsdException w:name="Medium Grid 2 Accent 5" w:semiHidden="0" w:uiPriority="68" w:unhideWhenUsed="0"/>
-    <w:lsdException w:name="Medium Grid 3 Accent 5" w:semiHidden="0" w:uiPriority="69" w:unhideWhenUsed="0"/>
-    <w:lsdException w:name="Dark List Accent 5" w:semiHidden="0" w:uiPriority="70" w:unhideWhenUsed="0"/>
-    <w:lsdException w:name="Colorful Shading Accent 5" w:semiHidden="0" w:uiPriority="71" w:unhideWhenUsed="0"/>
-    <w:lsdException w:name="Colorful List Accent 5" w:semiHidden="0" w:uiPriority="72" w:unhideWhenUsed="0"/>
-    <w:lsdException w:name="Colorful Grid Accent 5" w:semiHidden="0" w:uiPriority="73" w:unhideWhenUsed="0"/>
-    <w:lsdException w:name="Light Shading Accent 6" w:semiHidden="0" w:uiPriority="60" w:unhideWhenUsed="0"/>
-    <w:lsdException w:name="Light List Accent 6" w:semiHidden="0" w:uiPriority="61" w:unhideWhenUsed="0"/>
-    <w:lsdException w:name="Light Grid Accent 6" w:semiHidden="0" w:uiPriority="62" w:unhideWhenUsed="0"/>
-    <w:lsdException w:name="Medium Shading 1 Accent 6" w:semiHidden="0" w:uiPriority="63" w:unhideWhenUsed="0"/>
-    <w:lsdException w:name="Medium Shading 2 Accent 6" w:semiHidden="0" w:uiPriority="64" w:unhideWhenUsed="0"/>
-    <w:lsdException w:name="Medium List 1 Accent 6" w:semiHidden="0" w:uiPriority="65" w:unhideWhenUsed="0"/>
-    <w:lsdException w:name="Medium List 2 Accent 6" w:semiHidden="0" w:uiPriority="66" w:unhideWhenUsed="0"/>
-    <w:lsdException w:name="Medium Grid 1 Accent 6" w:semiHidden="0" w:uiPriority="67" w:unhideWhenUsed="0"/>
-    <w:lsdException w:name="Medium Grid 2 Accent 6" w:semiHidden="0" w:uiPriority="68" w:unhideWhenUsed="0"/>
-    <w:lsdException w:name="Medium Grid 3 Accent 6" w:semiHidden="0" w:uiPriority="69" w:unhideWhenUsed="0"/>
-    <w:lsdException w:name="Dark List Accent 6" w:semiHidden="0" w:uiPriority="70" w:unhideWhenUsed="0"/>
-    <w:lsdException w:name="Colorful Shading Accent 6" w:semiHidden="0" w:uiPriority="71" w:unhideWhenUsed="0"/>
-    <w:lsdException w:name="Colorful List Accent 6" w:semiHidden="0" w:uiPriority="72" w:unhideWhenUsed="0"/>
-    <w:lsdException w:name="Colorful Grid Accent 6" w:semiHidden="0" w:uiPriority="73" w:unhideWhenUsed="0"/>
-    <w:lsdException w:name="Subtle Emphasis" w:semiHidden="0" w:uiPriority="19" w:unhideWhenUsed="0" w:qFormat="1"/>
-    <w:lsdException w:name="Intense Emphasis" w:semiHidden="0" w:uiPriority="21" w:unhideWhenUsed="0" w:qFormat="1"/>
-    <w:lsdException w:name="Subtle Reference" w:semiHidden="0" w:uiPriority="31" w:unhideWhenUsed="0" w:qFormat="1"/>
-    <w:lsdException w:name="Intense Reference" w:semiHidden="0" w:uiPriority="32" w:unhideWhenUsed="0" w:qFormat="1"/>
-    <w:lsdException w:name="Book Title" w:semiHidden="0" w:uiPriority="33" w:unhideWhenUsed="0" w:qFormat="1"/>
-    <w:lsdException w:name="Bibliography" w:uiPriority="37"/>
-    <w:lsdException w:name="TOC Heading" w:uiPriority="39" w:qFormat="1"/>
+  <w:latentStyles w:defLockedState="0" w:defUIPriority="99" w:defSemiHidden="0" w:defUnhideWhenUsed="0" w:defQFormat="0" w:count="371">
+    <w:lsdException w:name="Normal" w:uiPriority="0" w:qFormat="1"/>
+    <w:lsdException w:name="heading 1" w:uiPriority="9" w:qFormat="1"/>
+    <w:lsdException w:name="heading 2" w:semiHidden="1" w:uiPriority="9" w:unhideWhenUsed="1" w:qFormat="1"/>
+    <w:lsdException w:name="heading 3" w:semiHidden="1" w:uiPriority="9" w:unhideWhenUsed="1" w:qFormat="1"/>
+    <w:lsdException w:name="heading 4" w:semiHidden="1" w:uiPriority="9" w:unhideWhenUsed="1" w:qFormat="1"/>
+    <w:lsdException w:name="heading 5" w:semiHidden="1" w:uiPriority="9" w:unhideWhenUsed="1" w:qFormat="1"/>
+    <w:lsdException w:name="heading 6" w:semiHidden="1" w:uiPriority="9" w:unhideWhenUsed="1" w:qFormat="1"/>
+    <w:lsdException w:name="heading 7" w:semiHidden="1" w:uiPriority="9" w:unhideWhenUsed="1" w:qFormat="1"/>
+    <w:lsdException w:name="heading 8" w:semiHidden="1" w:uiPriority="9" w:unhideWhenUsed="1" w:qFormat="1"/>
+    <w:lsdException w:name="heading 9" w:semiHidden="1" w:uiPriority="9" w:unhideWhenUsed="1" w:qFormat="1"/>
+    <w:lsdException w:name="index 1" w:semiHidden="1" w:unhideWhenUsed="1"/>
+    <w:lsdException w:name="index 2" w:semiHidden="1" w:unhideWhenUsed="1"/>
+    <w:lsdException w:name="index 3" w:semiHidden="1" w:unhideWhenUsed="1"/>
+    <w:lsdException w:name="index 4" w:semiHidden="1" w:unhideWhenUsed="1"/>
+    <w:lsdException w:name="index 5" w:semiHidden="1" w:unhideWhenUsed="1"/>
+    <w:lsdException w:name="index 6" w:semiHidden="1" w:unhideWhenUsed="1"/>
+    <w:lsdException w:name="index 7" w:semiHidden="1" w:unhideWhenUsed="1"/>
+    <w:lsdException w:name="index 8" w:semiHidden="1" w:unhideWhenUsed="1"/>
+    <w:lsdException w:name="index 9" w:semiHidden="1" w:unhideWhenUsed="1"/>
+    <w:lsdException w:name="toc 1" w:semiHidden="1" w:uiPriority="39" w:unhideWhenUsed="1"/>
+    <w:lsdException w:name="toc 2" w:semiHidden="1" w:uiPriority="39" w:unhideWhenUsed="1"/>
+    <w:lsdException w:name="toc 3" w:semiHidden="1" w:uiPriority="39" w:unhideWhenUsed="1"/>
+    <w:lsdException w:name="toc 4" w:semiHidden="1" w:uiPriority="39" w:unhideWhenUsed="1"/>
+    <w:lsdException w:name="toc 5" w:semiHidden="1" w:uiPriority="39" w:unhideWhenUsed="1"/>
+    <w:lsdException w:name="toc 6" w:semiHidden="1" w:uiPriority="39" w:unhideWhenUsed="1"/>
+    <w:lsdException w:name="toc 7" w:semiHidden="1" w:uiPriority="39" w:unhideWhenUsed="1"/>
+    <w:lsdException w:name="toc 8" w:semiHidden="1" w:uiPriority="39" w:unhideWhenUsed="1"/>
+    <w:lsdException w:name="toc 9" w:semiHidden="1" w:uiPriority="39" w:unhideWhenUsed="1"/>
+    <w:lsdException w:name="Normal Indent" w:semiHidden="1" w:unhideWhenUsed="1"/>
+    <w:lsdException w:name="footnote text" w:semiHidden="1" w:unhideWhenUsed="1"/>
+    <w:lsdException w:name="annotation text" w:semiHidden="1" w:unhideWhenUsed="1"/>
+    <w:lsdException w:name="header" w:semiHidden="1" w:unhideWhenUsed="1"/>
+    <w:lsdException w:name="footer" w:semiHidden="1" w:unhideWhenUsed="1"/>
+    <w:lsdException w:name="index heading" w:semiHidden="1" w:unhideWhenUsed="1"/>
+    <w:lsdException w:name="caption" w:semiHidden="1" w:uiPriority="35" w:unhideWhenUsed="1" w:qFormat="1"/>
+    <w:lsdException w:name="table of figures" w:semiHidden="1" w:unhideWhenUsed="1"/>
+    <w:lsdException w:name="envelope address" w:semiHidden="1" w:unhideWhenUsed="1"/>
+    <w:lsdException w:name="envelope return" w:semiHidden="1" w:unhideWhenUsed="1"/>
+    <w:lsdException w:name="footnote reference" w:semiHidden="1" w:unhideWhenUsed="1"/>
+    <w:lsdException w:name="annotation reference" w:semiHidden="1" w:unhideWhenUsed="1"/>
+    <w:lsdException w:name="line number" w:semiHidden="1" w:unhideWhenUsed="1"/>
+    <w:lsdException w:name="page number" w:semiHidden="1" w:unhideWhenUsed="1"/>
+    <w:lsdException w:name="endnote reference" w:semiHidden="1" w:unhideWhenUsed="1"/>
+    <w:lsdException w:name="endnote text" w:semiHidden="1" w:unhideWhenUsed="1"/>
+    <w:lsdException w:name="table of authorities" w:semiHidden="1" w:unhideWhenUsed="1"/>
+    <w:lsdException w:name="macro" w:semiHidden="1" w:unhideWhenUsed="1"/>
+    <w:lsdException w:name="toa heading" w:semiHidden="1" w:unhideWhenUsed="1"/>
+    <w:lsdException w:name="List" w:semiHidden="1" w:unhideWhenUsed="1"/>
+    <w:lsdException w:name="List Bullet" w:semiHidden="1" w:unhideWhenUsed="1"/>
+    <w:lsdException w:name="List Number" w:semiHidden="1" w:unhideWhenUsed="1"/>
+    <w:lsdException w:name="List 2" w:semiHidden="1" w:unhideWhenUsed="1"/>
+    <w:lsdException w:name="List 3" w:semiHidden="1" w:unhideWhenUsed="1"/>
+    <w:lsdException w:name="List 4" w:semiHidden="1" w:unhideWhenUsed="1"/>
+    <w:lsdException w:name="List 5" w:semiHidden="1" w:unhideWhenUsed="1"/>
+    <w:lsdException w:name="List Bullet 2" w:semiHidden="1" w:unhideWhenUsed="1"/>
+    <w:lsdException w:name="List Bullet 3" w:semiHidden="1" w:unhideWhenUsed="1"/>
+    <w:lsdException w:name="List Bullet 4" w:semiHidden="1" w:unhideWhenUsed="1"/>
+    <w:lsdException w:name="List Bullet 5" w:semiHidden="1" w:unhideWhenUsed="1"/>
+    <w:lsdException w:name="List Number 2" w:semiHidden="1" w:unhideWhenUsed="1"/>
+    <w:lsdException w:name="List Number 3" w:semiHidden="1" w:unhideWhenUsed="1"/>
+    <w:lsdException w:name="List Number 4" w:semiHidden="1" w:unhideWhenUsed="1"/>
+    <w:lsdException w:name="List Number 5" w:semiHidden="1" w:unhideWhenUsed="1"/>
+    <w:lsdException w:name="Title" w:uiPriority="10" w:qFormat="1"/>
+    <w:lsdException w:name="Closing" w:semiHidden="1" w:unhideWhenUsed="1"/>
+    <w:lsdException w:name="Signature" w:semiHidden="1" w:unhideWhenUsed="1"/>
+    <w:lsdException w:name="Default Paragraph Font" w:semiHidden="1" w:uiPriority="1" w:unhideWhenUsed="1"/>
+    <w:lsdException w:name="Body Text" w:semiHidden="1" w:unhideWhenUsed="1"/>
+    <w:lsdException w:name="Body Text Indent" w:semiHidden="1" w:unhideWhenUsed="1"/>
+    <w:lsdException w:name="List Continue" w:semiHidden="1" w:unhideWhenUsed="1"/>
+    <w:lsdException w:name="List Continue 2" w:semiHidden="1" w:unhideWhenUsed="1"/>
+    <w:lsdException w:name="List Continue 3" w:semiHidden="1" w:unhideWhenUsed="1"/>
+    <w:lsdException w:name="List Continue 4" w:semiHidden="1" w:unhideWhenUsed="1"/>
+    <w:lsdException w:name="List Continue 5" w:semiHidden="1" w:unhideWhenUsed="1"/>
+    <w:lsdException w:name="Message Header" w:semiHidden="1" w:unhideWhenUsed="1"/>
+    <w:lsdException w:name="Subtitle" w:uiPriority="11" w:qFormat="1"/>
+    <w:lsdException w:name="Salutation" w:semiHidden="1" w:unhideWhenUsed="1"/>
+    <w:lsdException w:name="Date" w:semiHidden="1" w:unhideWhenUsed="1"/>
+    <w:lsdException w:name="Body Text First Indent" w:semiHidden="1" w:unhideWhenUsed="1"/>
+    <w:lsdException w:name="Body Text First Indent 2" w:semiHidden="1" w:unhideWhenUsed="1"/>
+    <w:lsdException w:name="Note Heading" w:semiHidden="1" w:unhideWhenUsed="1"/>
+    <w:lsdException w:name="Body Text 2" w:semiHidden="1" w:unhideWhenUsed="1"/>
+    <w:lsdException w:name="Body Text 3" w:semiHidden="1" w:unhideWhenUsed="1"/>
+    <w:lsdException w:name="Body Text Indent 2" w:semiHidden="1" w:unhideWhenUsed="1"/>
+    <w:lsdException w:name="Body Text Indent 3" w:semiHidden="1" w:unhideWhenUsed="1"/>
+    <w:lsdException w:name="Block Text" w:semiHidden="1" w:unhideWhenUsed="1"/>
+    <w:lsdException w:name="Hyperlink" w:semiHidden="1" w:unhideWhenUsed="1"/>
+    <w:lsdException w:name="FollowedHyperlink" w:semiHidden="1" w:unhideWhenUsed="1"/>
+    <w:lsdException w:name="Strong" w:uiPriority="22" w:qFormat="1"/>
+    <w:lsdException w:name="Emphasis" w:uiPriority="20" w:qFormat="1"/>
+    <w:lsdException w:name="Document Map" w:semiHidden="1" w:unhideWhenUsed="1"/>
+    <w:lsdException w:name="Plain Text" w:semiHidden="1" w:unhideWhenUsed="1"/>
+    <w:lsdException w:name="E-mail Signature" w:semiHidden="1" w:unhideWhenUsed="1"/>
+    <w:lsdException w:name="HTML Top of Form" w:semiHidden="1" w:unhideWhenUsed="1"/>
+    <w:lsdException w:name="HTML Bottom of Form" w:semiHidden="1" w:unhideWhenUsed="1"/>
+    <w:lsdException w:name="Normal (Web)" w:semiHidden="1" w:unhideWhenUsed="1"/>
+    <w:lsdException w:name="HTML Acronym" w:semiHidden="1" w:unhideWhenUsed="1"/>
+    <w:lsdException w:name="HTML Address" w:semiHidden="1" w:unhideWhenUsed="1"/>
+    <w:lsdException w:name="HTML Cite" w:semiHidden="1" w:unhideWhenUsed="1"/>
+    <w:lsdException w:name="HTML Code" w:semiHidden="1" w:unhideWhenUsed="1"/>
+    <w:lsdException w:name="HTML Definition" w:semiHidden="1" w:unhideWhenUsed="1"/>
+    <w:lsdException w:name="HTML Keyboard" w:semiHidden="1" w:unhideWhenUsed="1"/>
+    <w:lsdException w:name="HTML Preformatted" w:semiHidden="1" w:unhideWhenUsed="1"/>
+    <w:lsdException w:name="HTML Sample" w:semiHidden="1" w:unhideWhenUsed="1"/>
+    <w:lsdException w:name="HTML Typewriter" w:semiHidden="1" w:unhideWhenUsed="1"/>
+    <w:lsdException w:name="HTML Variable" w:semiHidden="1" w:unhideWhenUsed="1"/>
+    <w:lsdException w:name="Normal Table" w:semiHidden="1" w:unhideWhenUsed="1"/>
+    <w:lsdException w:name="annotation subject" w:semiHidden="1" w:unhideWhenUsed="1"/>
+    <w:lsdException w:name="No List" w:semiHidden="1" w:unhideWhenUsed="1"/>
+    <w:lsdException w:name="Outline List 1" w:semiHidden="1" w:unhideWhenUsed="1"/>
+    <w:lsdException w:name="Outline List 2" w:semiHidden="1" w:unhideWhenUsed="1"/>
+    <w:lsdException w:name="Outline List 3" w:semiHidden="1" w:unhideWhenUsed="1"/>
+    <w:lsdException w:name="Table Simple 1" w:semiHidden="1" w:unhideWhenUsed="1"/>
+    <w:lsdException w:name="Table Simple 2" w:semiHidden="1" w:unhideWhenUsed="1"/>
+    <w:lsdException w:name="Table Simple 3" w:semiHidden="1" w:unhideWhenUsed="1"/>
+    <w:lsdException w:name="Table Classic 1" w:semiHidden="1" w:unhideWhenUsed="1"/>
+    <w:lsdException w:name="Table Classic 2" w:semiHidden="1" w:unhideWhenUsed="1"/>
+    <w:lsdException w:name="Table Classic 3" w:semiHidden="1" w:unhideWhenUsed="1"/>
+    <w:lsdException w:name="Table Classic 4" w:semiHidden="1" w:unhideWhenUsed="1"/>
+    <w:lsdException w:name="Table Colorful 1" w:semiHidden="1" w:unhideWhenUsed="1"/>
+    <w:lsdException w:name="Table Colorful 2" w:semiHidden="1" w:unhideWhenUsed="1"/>
+    <w:lsdException w:name="Table Colorful 3" w:semiHidden="1" w:unhideWhenUsed="1"/>
+    <w:lsdException w:name="Table Columns 1" w:semiHidden="1" w:unhideWhenUsed="1"/>
+    <w:lsdException w:name="Table Columns 2" w:semiHidden="1" w:unhideWhenUsed="1"/>
+    <w:lsdException w:name="Table Columns 3" w:semiHidden="1" w:unhideWhenUsed="1"/>
+    <w:lsdException w:name="Table Columns 4" w:semiHidden="1" w:unhideWhenUsed="1"/>
+    <w:lsdException w:name="Table Columns 5" w:semiHidden="1" w:unhideWhenUsed="1"/>
+    <w:lsdException w:name="Table Grid 1" w:semiHidden="1" w:unhideWhenUsed="1"/>
+    <w:lsdException w:name="Table Grid 2" w:semiHidden="1" w:unhideWhenUsed="1"/>
+    <w:lsdException w:name="Table Grid 3" w:semiHidden="1" w:unhideWhenUsed="1"/>
+    <w:lsdException w:name="Table Grid 4" w:semiHidden="1" w:unhideWhenUsed="1"/>
+    <w:lsdException w:name="Table Grid 5" w:semiHidden="1" w:unhideWhenUsed="1"/>
+    <w:lsdException w:name="Table Grid 6" w:semiHidden="1" w:unhideWhenUsed="1"/>
+    <w:lsdException w:name="Table Grid 7" w:semiHidden="1" w:unhideWhenUsed="1"/>
+    <w:lsdException w:name="Table Grid 8" w:semiHidden="1" w:unhideWhenUsed="1"/>
+    <w:lsdException w:name="Table List 1" w:semiHidden="1" w:unhideWhenUsed="1"/>
+    <w:lsdException w:name="Table List 2" w:semiHidden="1" w:unhideWhenUsed="1"/>
+    <w:lsdException w:name="Table List 3" w:semiHidden="1" w:unhideWhenUsed="1"/>
+    <w:lsdException w:name="Table List 4" w:semiHidden="1" w:unhideWhenUsed="1"/>
+    <w:lsdException w:name="Table List 5" w:semiHidden="1" w:unhideWhenUsed="1"/>
+    <w:lsdException w:name="Table List 6" w:semiHidden="1" w:unhideWhenUsed="1"/>
+    <w:lsdException w:name="Table List 7" w:semiHidden="1" w:unhideWhenUsed="1"/>
+    <w:lsdException w:name="Table List 8" w:semiHidden="1" w:unhideWhenUsed="1"/>
+    <w:lsdException w:name="Table 3D effects 1" w:semiHidden="1" w:unhideWhenUsed="1"/>
+    <w:lsdException w:name="Table 3D effects 2" w:semiHidden="1" w:unhideWhenUsed="1"/>
+    <w:lsdException w:name="Table 3D effects 3" w:semiHidden="1" w:unhideWhenUsed="1"/>
+    <w:lsdException w:name="Table Contemporary" w:semiHidden="1" w:unhideWhenUsed="1"/>
+    <w:lsdException w:name="Table Elegant" w:semiHidden="1" w:unhideWhenUsed="1"/>
+    <w:lsdException w:name="Table Professional" w:semiHidden="1" w:unhideWhenUsed="1"/>
+    <w:lsdException w:name="Table Subtle 1" w:semiHidden="1" w:unhideWhenUsed="1"/>
+    <w:lsdException w:name="Table Subtle 2" w:semiHidden="1" w:unhideWhenUsed="1"/>
+    <w:lsdException w:name="Table Web 1" w:semiHidden="1" w:unhideWhenUsed="1"/>
+    <w:lsdException w:name="Table Web 2" w:semiHidden="1" w:unhideWhenUsed="1"/>
+    <w:lsdException w:name="Table Web 3" w:semiHidden="1" w:unhideWhenUsed="1"/>
+    <w:lsdException w:name="Balloon Text" w:semiHidden="1" w:unhideWhenUsed="1"/>
+    <w:lsdException w:name="Table Grid" w:uiPriority="39"/>
+    <w:lsdException w:name="Table Theme" w:semiHidden="1" w:unhideWhenUsed="1"/>
+    <w:lsdException w:name="Placeholder Text" w:semiHidden="1"/>
+    <w:lsdException w:name="No Spacing" w:uiPriority="1" w:qFormat="1"/>
+    <w:lsdException w:name="Light Shading" w:uiPriority="60"/>
+    <w:lsdException w:name="Light List" w:uiPriority="61"/>
+    <w:lsdException w:name="Light Grid" w:uiPriority="62"/>
+    <w:lsdException w:name="Medium Shading 1" w:uiPriority="63"/>
+    <w:lsdException w:name="Medium Shading 2" w:uiPriority="64"/>
+    <w:lsdException w:name="Medium List 1" w:uiPriority="65"/>
+    <w:lsdException w:name="Medium List 2" w:uiPriority="66"/>
+    <w:lsdException w:name="Medium Grid 1" w:uiPriority="67"/>
+    <w:lsdException w:name="Medium Grid 2" w:uiPriority="68"/>
+    <w:lsdException w:name="Medium Grid 3" w:uiPriority="69"/>
+    <w:lsdException w:name="Dark List" w:uiPriority="70"/>
+    <w:lsdException w:name="Colorful Shading" w:uiPriority="71"/>
+    <w:lsdException w:name="Colorful List" w:uiPriority="72"/>
+    <w:lsdException w:name="Colorful Grid" w:uiPriority="73"/>
+    <w:lsdException w:name="Light Shading Accent 1" w:uiPriority="60"/>
+    <w:lsdException w:name="Light List Accent 1" w:uiPriority="61"/>
+    <w:lsdException w:name="Light Grid Accent 1" w:uiPriority="62"/>
+    <w:lsdException w:name="Medium Shading 1 Accent 1" w:uiPriority="63"/>
+    <w:lsdException w:name="Medium Shading 2 Accent 1" w:uiPriority="64"/>
+    <w:lsdException w:name="Medium List 1 Accent 1" w:uiPriority="65"/>
+    <w:lsdException w:name="Revision" w:semiHidden="1"/>
+    <w:lsdException w:name="List Paragraph" w:uiPriority="34" w:qFormat="1"/>
+    <w:lsdException w:name="Quote" w:uiPriority="29" w:qFormat="1"/>
+    <w:lsdException w:name="Intense Quote" w:uiPriority="30" w:qFormat="1"/>
+    <w:lsdException w:name="Medium List 2 Accent 1" w:uiPriority="66"/>
+    <w:lsdException w:name="Medium Grid 1 Accent 1" w:uiPriority="67"/>
+    <w:lsdException w:name="Medium Grid 2 Accent 1" w:uiPriority="68"/>
+    <w:lsdException w:name="Medium Grid 3 Accent 1" w:uiPriority="69"/>
+    <w:lsdException w:name="Dark List Accent 1" w:uiPriority="70"/>
+    <w:lsdException w:name="Colorful Shading Accent 1" w:uiPriority="71"/>
+    <w:lsdException w:name="Colorful List Accent 1" w:uiPriority="72"/>
+    <w:lsdException w:name="Colorful Grid Accent 1" w:uiPriority="73"/>
+    <w:lsdException w:name="Light Shading Accent 2" w:uiPriority="60"/>
+    <w:lsdException w:name="Light List Accent 2" w:uiPriority="61"/>
+    <w:lsdException w:name="Light Grid Accent 2" w:uiPriority="62"/>
+    <w:lsdException w:name="Medium Shading 1 Accent 2" w:uiPriority="63"/>
+    <w:lsdException w:name="Medium Shading 2 Accent 2" w:uiPriority="64"/>
+    <w:lsdException w:name="Medium List 1 Accent 2" w:uiPriority="65"/>
+    <w:lsdException w:name="Medium List 2 Accent 2" w:uiPriority="66"/>
+    <w:lsdException w:name="Medium Grid 1 Accent 2" w:uiPriority="67"/>
+    <w:lsdException w:name="Medium Grid 2 Accent 2" w:uiPriority="68"/>
+    <w:lsdException w:name="Medium Grid 3 Accent 2" w:uiPriority="69"/>
+    <w:lsdException w:name="Dark List Accent 2" w:uiPriority="70"/>
+    <w:lsdException w:name="Colorful Shading Accent 2" w:uiPriority="71"/>
+    <w:lsdException w:name="Colorful List Accent 2" w:uiPriority="72"/>
+    <w:lsdException w:name="Colorful Grid Accent 2" w:uiPriority="73"/>
+    <w:lsdException w:name="Light Shading Accent 3" w:uiPriority="60"/>
+    <w:lsdException w:name="Light List Accent 3" w:uiPriority="61"/>
+    <w:lsdException w:name="Light Grid Accent 3" w:uiPriority="62"/>
+    <w:lsdException w:name="Medium Shading 1 Accent 3" w:uiPriority="63"/>
+    <w:lsdException w:name="Medium Shading 2 Accent 3" w:uiPriority="64"/>
+    <w:lsdException w:name="Medium List 1 Accent 3" w:uiPriority="65"/>
+    <w:lsdException w:name="Medium List 2 Accent 3" w:uiPriority="66"/>
+    <w:lsdException w:name="Medium Grid 1 Accent 3" w:uiPriority="67"/>
+    <w:lsdException w:name="Medium Grid 2 Accent 3" w:uiPriority="68"/>
+    <w:lsdException w:name="Medium Grid 3 Accent 3" w:uiPriority="69"/>
+    <w:lsdException w:name="Dark List Accent 3" w:uiPriority="70"/>
+    <w:lsdException w:name="Colorful Shading Accent 3" w:uiPriority="71"/>
+    <w:lsdException w:name="Colorful List Accent 3" w:uiPriority="72"/>
+    <w:lsdException w:name="Colorful Grid Accent 3" w:uiPriority="73"/>
+    <w:lsdException w:name="Light Shading Accent 4" w:uiPriority="60"/>
+    <w:lsdException w:name="Light List Accent 4" w:uiPriority="61"/>
+    <w:lsdException w:name="Light Grid Accent 4" w:uiPriority="62"/>
+    <w:lsdException w:name="Medium Shading 1 Accent 4" w:uiPriority="63"/>
+    <w:lsdException w:name="Medium Shading 2 Accent 4" w:uiPriority="64"/>
+    <w:lsdException w:name="Medium List 1 Accent 4" w:uiPriority="65"/>
+    <w:lsdException w:name="Medium List 2 Accent 4" w:uiPriority="66"/>
+    <w:lsdException w:name="Medium Grid 1 Accent 4" w:uiPriority="67"/>
+    <w:lsdException w:name="Medium Grid 2 Accent 4" w:uiPriority="68"/>
+    <w:lsdException w:name="Medium Grid 3 Accent 4" w:uiPriority="69"/>
+    <w:lsdException w:name="Dark List Accent 4" w:uiPriority="70"/>
+    <w:lsdException w:name="Colorful Shading Accent 4" w:uiPriority="71"/>
+    <w:lsdException w:name="Colorful List Accent 4" w:uiPriority="72"/>
+    <w:lsdException w:name="Colorful Grid Accent 4" w:uiPriority="73"/>
+    <w:lsdException w:name="Light Shading Accent 5" w:uiPriority="60"/>
+    <w:lsdException w:name="Light List Accent 5" w:uiPriority="61"/>
+    <w:lsdException w:name="Light Grid Accent 5" w:uiPriority="62"/>
+    <w:lsdException w:name="Medium Shading 1 Accent 5" w:uiPriority="63"/>
+    <w:lsdException w:name="Medium Shading 2 Accent 5" w:uiPriority="64"/>
+    <w:lsdException w:name="Medium List 1 Accent 5" w:uiPriority="65"/>
+    <w:lsdException w:name="Medium List 2 Accent 5" w:uiPriority="66"/>
+    <w:lsdException w:name="Medium Grid 1 Accent 5" w:uiPriority="67"/>
+    <w:lsdException w:name="Medium Grid 2 Accent 5" w:uiPriority="68"/>
+    <w:lsdException w:name="Medium Grid 3 Accent 5" w:uiPriority="69"/>
+    <w:lsdException w:name="Dark List Accent 5" w:uiPriority="70"/>
+    <w:lsdException w:name="Colorful Shading Accent 5" w:uiPriority="71"/>
+    <w:lsdException w:name="Colorful List Accent 5" w:uiPriority="72"/>
+    <w:lsdException w:name="Colorful Grid Accent 5" w:uiPriority="73"/>
+    <w:lsdException w:name="Light Shading Accent 6" w:uiPriority="60"/>
+    <w:lsdException w:name="Light List Accent 6" w:uiPriority="61"/>
+    <w:lsdException w:name="Light Grid Accent 6" w:uiPriority="62"/>
+    <w:lsdException w:name="Medium Shading 1 Accent 6" w:uiPriority="63"/>
+    <w:lsdException w:name="Medium Shading 2 Accent 6" w:uiPriority="64"/>
+    <w:lsdException w:name="Medium List 1 Accent 6" w:uiPriority="65"/>
+    <w:lsdException w:name="Medium List 2 Accent 6" w:uiPriority="66"/>
+    <w:lsdException w:name="Medium Grid 1 Accent 6" w:uiPriority="67"/>
+    <w:lsdException w:name="Medium Grid 2 Accent 6" w:uiPriority="68"/>
+    <w:lsdException w:name="Medium Grid 3 Accent 6" w:uiPriority="69"/>
+    <w:lsdException w:name="Dark List Accent 6" w:uiPriority="70"/>
+    <w:lsdException w:name="Colorful Shading Accent 6" w:uiPriority="71"/>
+    <w:lsdException w:name="Colorful List Accent 6" w:uiPriority="72"/>
+    <w:lsdException w:name="Colorful Grid Accent 6" w:uiPriority="73"/>
+    <w:lsdException w:name="Subtle Emphasis" w:uiPriority="19" w:qFormat="1"/>
+    <w:lsdException w:name="Intense Emphasis" w:uiPriority="21" w:qFormat="1"/>
+    <w:lsdException w:name="Subtle Reference" w:uiPriority="31" w:qFormat="1"/>
+    <w:lsdException w:name="Intense Reference" w:uiPriority="32" w:qFormat="1"/>
+    <w:lsdException w:name="Book Title" w:uiPriority="33" w:qFormat="1"/>
+    <w:lsdException w:name="Bibliography" w:semiHidden="1" w:uiPriority="37" w:unhideWhenUsed="1"/>
+    <w:lsdException w:name="TOC Heading" w:semiHidden="1" w:uiPriority="39" w:unhideWhenUsed="1" w:qFormat="1"/>
+    <w:lsdException w:name="Plain Table 1" w:uiPriority="41"/>
+    <w:lsdException w:name="Plain Table 2" w:uiPriority="42"/>
+    <w:lsdException w:name="Plain Table 3" w:uiPriority="43"/>
+    <w:lsdException w:name="Plain Table 4" w:uiPriority="44"/>
+    <w:lsdException w:name="Plain Table 5" w:uiPriority="45"/>
+    <w:lsdException w:name="Grid Table Light" w:uiPriority="40"/>
+    <w:lsdException w:name="Grid Table 1 Light" w:uiPriority="46"/>
+    <w:lsdException w:name="Grid Table 2" w:uiPriority="47"/>
+    <w:lsdException w:name="Grid Table 3" w:uiPriority="48"/>
+    <w:lsdException w:name="Grid Table 4" w:uiPriority="49"/>
+    <w:lsdException w:name="Grid Table 5 Dark" w:uiPriority="50"/>
+    <w:lsdException w:name="Grid Table 6 Colorful" w:uiPriority="51"/>
+    <w:lsdException w:name="Grid Table 7 Colorful" w:uiPriority="52"/>
+    <w:lsdException w:name="Grid Table 1 Light Accent 1" w:uiPriority="46"/>
+    <w:lsdException w:name="Grid Table 2 Accent 1" w:uiPriority="47"/>
+    <w:lsdException w:name="Grid Table 3 Accent 1" w:uiPriority="48"/>
+    <w:lsdException w:name="Grid Table 4 Accent 1" w:uiPriority="49"/>
+    <w:lsdException w:name="Grid Table 5 Dark Accent 1" w:uiPriority="50"/>
+    <w:lsdException w:name="Grid Table 6 Colorful Accent 1" w:uiPriority="51"/>
+    <w:lsdException w:name="Grid Table 7 Colorful Accent 1" w:uiPriority="52"/>
+    <w:lsdException w:name="Grid Table 1 Light Accent 2" w:uiPriority="46"/>
+    <w:lsdException w:name="Grid Table 2 Accent 2" w:uiPriority="47"/>
+    <w:lsdException w:name="Grid Table 3 Accent 2" w:uiPriority="48"/>
+    <w:lsdException w:name="Grid Table 4 Accent 2" w:uiPriority="49"/>
+    <w:lsdException w:name="Grid Table 5 Dark Accent 2" w:uiPriority="50"/>
+    <w:lsdException w:name="Grid Table 6 Colorful Accent 2" w:uiPriority="51"/>
+    <w:lsdException w:name="Grid Table 7 Colorful Accent 2" w:uiPriority="52"/>
+    <w:lsdException w:name="Grid Table 1 Light Accent 3" w:uiPriority="46"/>
+    <w:lsdException w:name="Grid Table 2 Accent 3" w:uiPriority="47"/>
+    <w:lsdException w:name="Grid Table 3 Accent 3" w:uiPriority="48"/>
+    <w:lsdException w:name="Grid Table 4 Accent 3" w:uiPriority="49"/>
+    <w:lsdException w:name="Grid Table 5 Dark Accent 3" w:uiPriority="50"/>
+    <w:lsdException w:name="Grid Table 6 Colorful Accent 3" w:uiPriority="51"/>
+    <w:lsdException w:name="Grid Table 7 Colorful Accent 3" w:uiPriority="52"/>
+    <w:lsdException w:name="Grid Table 1 Light Accent 4" w:uiPriority="46"/>
+    <w:lsdException w:name="Grid Table 2 Accent 4" w:uiPriority="47"/>
+    <w:lsdException w:name="Grid Table 3 Accent 4" w:uiPriority="48"/>
+    <w:lsdException w:name="Grid Table 4 Accent 4" w:uiPriority="49"/>
+    <w:lsdException w:name="Grid Table 5 Dark Accent 4" w:uiPriority="50"/>
+    <w:lsdException w:name="Grid Table 6 Colorful Accent 4" w:uiPriority="51"/>
+    <w:lsdException w:name="Grid Table 7 Colorful Accent 4" w:uiPriority="52"/>
+    <w:lsdException w:name="Grid Table 1 Light Accent 5" w:uiPriority="46"/>
+    <w:lsdException w:name="Grid Table 2 Accent 5" w:uiPriority="47"/>
+    <w:lsdException w:name="Grid Table 3 Accent 5" w:uiPriority="48"/>
+    <w:lsdException w:name="Grid Table 4 Accent 5" w:uiPriority="49"/>
+    <w:lsdException w:name="Grid Table 5 Dark Accent 5" w:uiPriority="50"/>
+    <w:lsdException w:name="Grid Table 6 Colorful Accent 5" w:uiPriority="51"/>
+    <w:lsdException w:name="Grid Table 7 Colorful Accent 5" w:uiPriority="52"/>
+    <w:lsdException w:name="Grid Table 1 Light Accent 6" w:uiPriority="46"/>
+    <w:lsdException w:name="Grid Table 2 Accent 6" w:uiPriority="47"/>
+    <w:lsdException w:name="Grid Table 3 Accent 6" w:uiPriority="48"/>
+    <w:lsdException w:name="Grid Table 4 Accent 6" w:uiPriority="49"/>
+    <w:lsdException w:name="Grid Table 5 Dark Accent 6" w:uiPriority="50"/>
+    <w:lsdException w:name="Grid Table 6 Colorful Accent 6" w:uiPriority="51"/>
+    <w:lsdException w:name="Grid Table 7 Colorful Accent 6" w:uiPriority="52"/>
+    <w:lsdException w:name="List Table 1 Light" w:uiPriority="46"/>
+    <w:lsdException w:name="List Table 2" w:uiPriority="47"/>
+    <w:lsdException w:name="List Table 3" w:uiPriority="48"/>
+    <w:lsdException w:name="List Table 4" w:uiPriority="49"/>
+    <w:lsdException w:name="List Table 5 Dark" w:uiPriority="50"/>
+    <w:lsdException w:name="List Table 6 Colorful" w:uiPriority="51"/>
+    <w:lsdException w:name="List Table 7 Colorful" w:uiPriority="52"/>
+    <w:lsdException w:name="List Table 1 Light Accent 1" w:uiPriority="46"/>
+    <w:lsdException w:name="List Table 2 Accent 1" w:uiPriority="47"/>
+    <w:lsdException w:name="List Table 3 Accent 1" w:uiPriority="48"/>
+    <w:lsdException w:name="List Table 4 Accent 1" w:uiPriority="49"/>
+    <w:lsdException w:name="List Table 5 Dark Accent 1" w:uiPriority="50"/>
+    <w:lsdException w:name="List Table 6 Colorful Accent 1" w:uiPriority="51"/>
+    <w:lsdException w:name="List Table 7 Colorful Accent 1" w:uiPriority="52"/>
+    <w:lsdException w:name="List Table 1 Light Accent 2" w:uiPriority="46"/>
+    <w:lsdException w:name="List Table 2 Accent 2" w:uiPriority="47"/>
+    <w:lsdException w:name="List Table 3 Accent 2" w:uiPriority="48"/>
+    <w:lsdException w:name="List Table 4 Accent 2" w:uiPriority="49"/>
+    <w:lsdException w:name="List Table 5 Dark Accent 2" w:uiPriority="50"/>
+    <w:lsdException w:name="List Table 6 Colorful Accent 2" w:uiPriority="51"/>
+    <w:lsdException w:name="List Table 7 Colorful Accent 2" w:uiPriority="52"/>
+    <w:lsdException w:name="List Table 1 Light Accent 3" w:uiPriority="46"/>
+    <w:lsdException w:name="List Table 2 Accent 3" w:uiPriority="47"/>
+    <w:lsdException w:name="List Table 3 Accent 3" w:uiPriority="48"/>
+    <w:lsdException w:name="List Table 4 Accent 3" w:uiPriority="49"/>
+    <w:lsdException w:name="List Table 5 Dark Accent 3" w:uiPriority="50"/>
+    <w:lsdException w:name="List Table 6 Colorful Accent 3" w:uiPriority="51"/>
+    <w:lsdException w:name="List Table 7 Colorful Accent 3" w:uiPriority="52"/>
+    <w:lsdException w:name="List Table 1 Light Accent 4" w:uiPriority="46"/>
+    <w:lsdException w:name="List Table 2 Accent 4" w:uiPriority="47"/>
+    <w:lsdException w:name="List Table 3 Accent 4" w:uiPriority="48"/>
+    <w:lsdException w:name="List Table 4 Accent 4" w:uiPriority="49"/>
+    <w:lsdException w:name="List Table 5 Dark Accent 4" w:uiPriority="50"/>
+    <w:lsdException w:name="List Table 6 Colorful Accent 4" w:uiPriority="51"/>
+    <w:lsdException w:name="List Table 7 Colorful Accent 4" w:uiPriority="52"/>
+    <w:lsdException w:name="List Table 1 Light Accent 5" w:uiPriority="46"/>
+    <w:lsdException w:name="List Table 2 Accent 5" w:uiPriority="47"/>
+    <w:lsdException w:name="List Table 3 Accent 5" w:uiPriority="48"/>
+    <w:lsdException w:name="List Table 4 Accent 5" w:uiPriority="49"/>
+    <w:lsdException w:name="List Table 5 Dark Accent 5" w:uiPriority="50"/>
+    <w:lsdException w:name="List Table 6 Colorful Accent 5" w:uiPriority="51"/>
+    <w:lsdException w:name="List Table 7 Colorful Accent 5" w:uiPriority="52"/>
+    <w:lsdException w:name="List Table 1 Light Accent 6" w:uiPriority="46"/>
+    <w:lsdException w:name="List Table 2 Accent 6" w:uiPriority="47"/>
+    <w:lsdException w:name="List Table 3 Accent 6" w:uiPriority="48"/>
+    <w:lsdException w:name="List Table 4 Accent 6" w:uiPriority="49"/>
+    <w:lsdException w:name="List Table 5 Dark Accent 6" w:uiPriority="50"/>
+    <w:lsdException w:name="List Table 6 Colorful Accent 6" w:uiPriority="51"/>
+    <w:lsdException w:name="List Table 7 Colorful Accent 6" w:uiPriority="52"/>
   </w:latentStyles>
   <w:style w:type="paragraph" w:default="1" w:styleId="Normal">
     <w:name w:val="Normal"/>
@@ -2479,7 +3398,7 @@
       <w:color w:val="000000"/>
     </w:rPr>
   </w:style>
-  <w:style w:type="paragraph" w:styleId="Ttulo1">
+  <w:style w:type="paragraph" w:styleId="Cabealho1">
     <w:name w:val="heading 1"/>
     <w:basedOn w:val="Normal"/>
     <w:next w:val="Normal"/>
@@ -2493,7 +3412,7 @@
       <w:sz w:val="36"/>
     </w:rPr>
   </w:style>
-  <w:style w:type="paragraph" w:styleId="Ttulo2">
+  <w:style w:type="paragraph" w:styleId="Cabealho2">
     <w:name w:val="heading 2"/>
     <w:basedOn w:val="Normal"/>
     <w:next w:val="Normal"/>
@@ -2507,7 +3426,7 @@
       <w:sz w:val="28"/>
     </w:rPr>
   </w:style>
-  <w:style w:type="paragraph" w:styleId="Ttulo3">
+  <w:style w:type="paragraph" w:styleId="Cabealho3">
     <w:name w:val="heading 3"/>
     <w:basedOn w:val="Normal"/>
     <w:next w:val="Normal"/>
@@ -2522,7 +3441,7 @@
       <w:sz w:val="24"/>
     </w:rPr>
   </w:style>
-  <w:style w:type="paragraph" w:styleId="Ttulo4">
+  <w:style w:type="paragraph" w:styleId="Cabealho4">
     <w:name w:val="heading 4"/>
     <w:basedOn w:val="Normal"/>
     <w:next w:val="Normal"/>
@@ -2536,7 +3455,7 @@
       <w:color w:val="666666"/>
     </w:rPr>
   </w:style>
-  <w:style w:type="paragraph" w:styleId="Ttulo5">
+  <w:style w:type="paragraph" w:styleId="Cabealho5">
     <w:name w:val="heading 5"/>
     <w:basedOn w:val="Normal"/>
     <w:next w:val="Normal"/>
@@ -2551,7 +3470,7 @@
       <w:sz w:val="20"/>
     </w:rPr>
   </w:style>
-  <w:style w:type="paragraph" w:styleId="Ttulo6">
+  <w:style w:type="paragraph" w:styleId="Cabealho6">
     <w:name w:val="heading 6"/>
     <w:basedOn w:val="Normal"/>
     <w:next w:val="Normal"/>
@@ -2577,7 +3496,6 @@
     <w:uiPriority w:val="99"/>
     <w:semiHidden/>
     <w:unhideWhenUsed/>
-    <w:qFormat/>
     <w:tblPr>
       <w:tblInd w:w="0" w:type="dxa"/>
       <w:tblCellMar>
@@ -2625,7 +3543,7 @@
   <w:style w:type="paragraph" w:styleId="Cabealho">
     <w:name w:val="header"/>
     <w:basedOn w:val="Normal"/>
-    <w:link w:val="CabealhoCarcter"/>
+    <w:link w:val="CabealhoCarter"/>
     <w:uiPriority w:val="99"/>
     <w:unhideWhenUsed/>
     <w:rsid w:val="00475708"/>
@@ -2637,8 +3555,8 @@
       <w:spacing w:line="240" w:lineRule="auto"/>
     </w:pPr>
   </w:style>
-  <w:style w:type="character" w:customStyle="1" w:styleId="CabealhoCarcter">
-    <w:name w:val="Cabeçalho Carácter"/>
+  <w:style w:type="character" w:customStyle="1" w:styleId="CabealhoCarter">
+    <w:name w:val="Cabeçalho Caráter"/>
     <w:basedOn w:val="Tipodeletrapredefinidodopargrafo"/>
     <w:link w:val="Cabealho"/>
     <w:uiPriority w:val="99"/>
@@ -2651,7 +3569,7 @@
   <w:style w:type="paragraph" w:styleId="Rodap">
     <w:name w:val="footer"/>
     <w:basedOn w:val="Normal"/>
-    <w:link w:val="RodapCarcter"/>
+    <w:link w:val="RodapCarter"/>
     <w:uiPriority w:val="99"/>
     <w:unhideWhenUsed/>
     <w:rsid w:val="00475708"/>
@@ -2663,8 +3581,8 @@
       <w:spacing w:line="240" w:lineRule="auto"/>
     </w:pPr>
   </w:style>
-  <w:style w:type="character" w:customStyle="1" w:styleId="RodapCarcter">
-    <w:name w:val="Rodapé Carácter"/>
+  <w:style w:type="character" w:customStyle="1" w:styleId="RodapCarter">
+    <w:name w:val="Rodapé Caráter"/>
     <w:basedOn w:val="Tipodeletrapredefinidodopargrafo"/>
     <w:link w:val="Rodap"/>
     <w:uiPriority w:val="99"/>
@@ -2943,7 +3861,7 @@
   <a:extraClrSchemeLst/>
   <a:extLst>
     <a:ext uri="{05A4C25C-085E-4340-85A3-A5531E510DB2}">
-      <thm15:themeFamily xmlns:thm15="http://schemas.microsoft.com/office/thememl/2012/main" xmlns="" name="Office Theme" id="{62F939B6-93AF-4DB8-9C6B-D6C7DFDC589F}" vid="{4A3C46E8-61CC-4603-A589-7422A47A8E4A}"/>
+      <thm15:themeFamily xmlns:thm15="http://schemas.microsoft.com/office/thememl/2012/main" name="Office Theme" id="{62F939B6-93AF-4DB8-9C6B-D6C7DFDC589F}" vid="{4A3C46E8-61CC-4603-A589-7422A47A8E4A}"/>
     </a:ext>
   </a:extLst>
 </a:theme>

</xml_diff>